<commit_message>
Mijn log ingevuld voor sprint 1
</commit_message>
<xml_diff>
--- a/Documents/Log/Log_Misha.docx
+++ b/Documents/Log/Log_Misha.docx
@@ -1,6 +1,6 @@
 
 <file path=word/document.xml><?xml version="1.0" encoding="utf-8"?>
-<w:document xmlns:wpc="http://schemas.microsoft.com/office/word/2010/wordprocessingCanvas" xmlns:cx="http://schemas.microsoft.com/office/drawing/2014/chartex" xmlns:cx1="http://schemas.microsoft.com/office/drawing/2015/9/8/chartex" xmlns:cx2="http://schemas.microsoft.com/office/drawing/2015/10/21/chartex" xmlns:cx3="http://schemas.microsoft.com/office/drawing/2016/5/9/chartex" xmlns:cx4="http://schemas.microsoft.com/office/drawing/2016/5/10/chartex" xmlns:cx5="http://schemas.microsoft.com/office/drawing/2016/5/11/chartex" xmlns:cx6="http://schemas.microsoft.com/office/drawing/2016/5/12/chartex" xmlns:cx7="http://schemas.microsoft.com/office/drawing/2016/5/13/chartex" xmlns:cx8="http://schemas.microsoft.com/office/drawing/2016/5/14/chartex" xmlns:mc="http://schemas.openxmlformats.org/markup-compatibility/2006" xmlns:aink="http://schemas.microsoft.com/office/drawing/2016/ink" xmlns:am3d="http://schemas.microsoft.com/office/drawing/2017/model3d" xmlns:o="urn:schemas-microsoft-com:office:office" xmlns:oel="http://schemas.microsoft.com/office/2019/extlst" xmlns:r="http://schemas.openxmlformats.org/officeDocument/2006/relationships" xmlns:m="http://schemas.openxmlformats.org/officeDocument/2006/math" xmlns:v="urn:schemas-microsoft-com:vml" xmlns:wp14="http://schemas.microsoft.com/office/word/2010/wordprocessingDrawing" xmlns:wp="http://schemas.openxmlformats.org/drawingml/2006/wordprocessingDrawing" xmlns:w10="urn:schemas-microsoft-com:office:word" xmlns:w="http://schemas.openxmlformats.org/wordprocessingml/2006/main" xmlns:w14="http://schemas.microsoft.com/office/word/2010/wordml" xmlns:w15="http://schemas.microsoft.com/office/word/2012/wordml" xmlns:w16cex="http://schemas.microsoft.com/office/word/2018/wordml/cex" xmlns:w16cid="http://schemas.microsoft.com/office/word/2016/wordml/cid" xmlns:w16="http://schemas.microsoft.com/office/word/2018/wordml" xmlns:w16du="http://schemas.microsoft.com/office/word/2023/wordml/word16du" xmlns:w16sdtdh="http://schemas.microsoft.com/office/word/2020/wordml/sdtdatahash" xmlns:w16se="http://schemas.microsoft.com/office/word/2015/wordml/symex" xmlns:wpg="http://schemas.microsoft.com/office/word/2010/wordprocessingGroup" xmlns:wpi="http://schemas.microsoft.com/office/word/2010/wordprocessingInk" xmlns:wne="http://schemas.microsoft.com/office/word/2006/wordml" xmlns:wps="http://schemas.microsoft.com/office/word/2010/wordprocessingShape" mc:Ignorable="w14 w15 w16se w16cid w16 w16cex w16sdtdh w16du wp14">
+<w:document xmlns:wpc="http://schemas.microsoft.com/office/word/2010/wordprocessingCanvas" xmlns:cx="http://schemas.microsoft.com/office/drawing/2014/chartex" xmlns:cx1="http://schemas.microsoft.com/office/drawing/2015/9/8/chartex" xmlns:cx2="http://schemas.microsoft.com/office/drawing/2015/10/21/chartex" xmlns:cx3="http://schemas.microsoft.com/office/drawing/2016/5/9/chartex" xmlns:cx4="http://schemas.microsoft.com/office/drawing/2016/5/10/chartex" xmlns:cx5="http://schemas.microsoft.com/office/drawing/2016/5/11/chartex" xmlns:cx6="http://schemas.microsoft.com/office/drawing/2016/5/12/chartex" xmlns:cx7="http://schemas.microsoft.com/office/drawing/2016/5/13/chartex" xmlns:cx8="http://schemas.microsoft.com/office/drawing/2016/5/14/chartex" xmlns:mc="http://schemas.openxmlformats.org/markup-compatibility/2006" xmlns:aink="http://schemas.microsoft.com/office/drawing/2016/ink" xmlns:am3d="http://schemas.microsoft.com/office/drawing/2017/model3d" xmlns:o="urn:schemas-microsoft-com:office:office" xmlns:oel="http://schemas.microsoft.com/office/2019/extlst" xmlns:r="http://schemas.openxmlformats.org/officeDocument/2006/relationships" xmlns:m="http://schemas.openxmlformats.org/officeDocument/2006/math" xmlns:v="urn:schemas-microsoft-com:vml" xmlns:wp14="http://schemas.microsoft.com/office/word/2010/wordprocessingDrawing" xmlns:wp="http://schemas.openxmlformats.org/drawingml/2006/wordprocessingDrawing" xmlns:w10="urn:schemas-microsoft-com:office:word" xmlns:w="http://schemas.openxmlformats.org/wordprocessingml/2006/main" xmlns:w14="http://schemas.microsoft.com/office/word/2010/wordml" xmlns:w15="http://schemas.microsoft.com/office/word/2012/wordml" xmlns:w16cex="http://schemas.microsoft.com/office/word/2018/wordml/cex" xmlns:w16cid="http://schemas.microsoft.com/office/word/2016/wordml/cid" xmlns:w16="http://schemas.microsoft.com/office/word/2018/wordml" xmlns:w16sdtdh="http://schemas.microsoft.com/office/word/2020/wordml/sdtdatahash" xmlns:w16se="http://schemas.microsoft.com/office/word/2015/wordml/symex" xmlns:wpg="http://schemas.microsoft.com/office/word/2010/wordprocessingGroup" xmlns:wpi="http://schemas.microsoft.com/office/word/2010/wordprocessingInk" xmlns:wne="http://schemas.microsoft.com/office/word/2006/wordml" xmlns:wps="http://schemas.microsoft.com/office/word/2010/wordprocessingShape" mc:Ignorable="w14 w15 w16se w16cid w16 w16cex w16sdtdh wp14">
   <w:body>
     <w:p>
       <w:pPr>
@@ -248,6 +248,9 @@
                             <w:r>
                               <w:t xml:space="preserve">Voor- en achternaam: </w:t>
                             </w:r>
+                            <w:r>
+                              <w:t>Misha Rumiantsev</w:t>
+                            </w:r>
                           </w:p>
                           <w:p>
                             <w:pPr>
@@ -256,6 +259,9 @@
                             <w:r>
                               <w:t xml:space="preserve">Leerling nummer: </w:t>
                             </w:r>
+                            <w:r>
+                              <w:t>1366404</w:t>
+                            </w:r>
                           </w:p>
                           <w:p>
                             <w:pPr>
@@ -263,6 +269,9 @@
                             </w:pPr>
                             <w:r>
                               <w:t xml:space="preserve">Datum: </w:t>
+                            </w:r>
+                            <w:r>
+                              <w:t>02.10.2025</w:t>
                             </w:r>
                           </w:p>
                           <w:p>
@@ -306,6 +315,9 @@
                       <w:r>
                         <w:t xml:space="preserve">Voor- en achternaam: </w:t>
                       </w:r>
+                      <w:r>
+                        <w:t>Misha Rumiantsev</w:t>
+                      </w:r>
                     </w:p>
                     <w:p>
                       <w:pPr>
@@ -314,6 +326,9 @@
                       <w:r>
                         <w:t xml:space="preserve">Leerling nummer: </w:t>
                       </w:r>
+                      <w:r>
+                        <w:t>1366404</w:t>
+                      </w:r>
                     </w:p>
                     <w:p>
                       <w:pPr>
@@ -321,6 +336,9 @@
                       </w:pPr>
                       <w:r>
                         <w:t xml:space="preserve">Datum: </w:t>
+                      </w:r>
+                      <w:r>
+                        <w:t>02.10.2025</w:t>
                       </w:r>
                     </w:p>
                     <w:p>
@@ -366,7 +384,7 @@
       <w:sdtContent>
         <w:p>
           <w:pPr>
-            <w:pStyle w:val="Kopvaninhoudsopgave"/>
+            <w:pStyle w:val="TOCHeading"/>
           </w:pPr>
           <w:r>
             <w:t>Inhoud</w:t>
@@ -374,7 +392,7 @@
         </w:p>
         <w:p>
           <w:pPr>
-            <w:pStyle w:val="Inhopg1"/>
+            <w:pStyle w:val="TOC1"/>
             <w:tabs>
               <w:tab w:val="right" w:leader="dot" w:pos="9062"/>
             </w:tabs>
@@ -384,7 +402,6 @@
               <w:kern w:val="2"/>
               <w:sz w:val="24"/>
               <w:szCs w:val="24"/>
-              <w:lang/>
               <w14:ligatures w14:val="standardContextual"/>
             </w:rPr>
           </w:pPr>
@@ -457,7 +474,7 @@
         </w:p>
         <w:p>
           <w:pPr>
-            <w:pStyle w:val="Inhopg1"/>
+            <w:pStyle w:val="TOC1"/>
             <w:tabs>
               <w:tab w:val="right" w:leader="dot" w:pos="9062"/>
             </w:tabs>
@@ -467,7 +484,6 @@
               <w:kern w:val="2"/>
               <w:sz w:val="24"/>
               <w:szCs w:val="24"/>
-              <w:lang/>
               <w14:ligatures w14:val="standardContextual"/>
             </w:rPr>
           </w:pPr>
@@ -531,7 +547,7 @@
         </w:p>
         <w:p>
           <w:pPr>
-            <w:pStyle w:val="Inhopg1"/>
+            <w:pStyle w:val="TOC1"/>
             <w:tabs>
               <w:tab w:val="right" w:leader="dot" w:pos="9062"/>
             </w:tabs>
@@ -541,7 +557,6 @@
               <w:kern w:val="2"/>
               <w:sz w:val="24"/>
               <w:szCs w:val="24"/>
-              <w:lang/>
               <w14:ligatures w14:val="standardContextual"/>
             </w:rPr>
           </w:pPr>
@@ -605,7 +620,7 @@
         </w:p>
         <w:p>
           <w:pPr>
-            <w:pStyle w:val="Inhopg1"/>
+            <w:pStyle w:val="TOC1"/>
             <w:tabs>
               <w:tab w:val="right" w:leader="dot" w:pos="9062"/>
             </w:tabs>
@@ -615,7 +630,6 @@
               <w:kern w:val="2"/>
               <w:sz w:val="24"/>
               <w:szCs w:val="24"/>
-              <w:lang/>
               <w14:ligatures w14:val="standardContextual"/>
             </w:rPr>
           </w:pPr>
@@ -679,7 +693,7 @@
         </w:p>
         <w:p>
           <w:pPr>
-            <w:pStyle w:val="Inhopg1"/>
+            <w:pStyle w:val="TOC1"/>
             <w:tabs>
               <w:tab w:val="right" w:leader="dot" w:pos="9062"/>
             </w:tabs>
@@ -689,7 +703,6 @@
               <w:kern w:val="2"/>
               <w:sz w:val="24"/>
               <w:szCs w:val="24"/>
-              <w:lang/>
               <w14:ligatures w14:val="standardContextual"/>
             </w:rPr>
           </w:pPr>
@@ -777,7 +790,7 @@
     </w:p>
     <w:p>
       <w:pPr>
-        <w:pStyle w:val="Kop1"/>
+        <w:pStyle w:val="Heading1"/>
       </w:pPr>
       <w:bookmarkStart w:id="0" w:name="_Toc178851886"/>
       <w:r>
@@ -862,7 +875,7 @@
     </w:p>
     <w:p>
       <w:pPr>
-        <w:pStyle w:val="Lijstalinea"/>
+        <w:pStyle w:val="ListParagraph"/>
         <w:numPr>
           <w:ilvl w:val="0"/>
           <w:numId w:val="33"/>
@@ -901,15 +914,7 @@
           <w:b/>
           <w:bCs/>
         </w:rPr>
-        <w:t xml:space="preserve"> </w:t>
-      </w:r>
-      <w:proofErr w:type="spellStart"/>
-      <w:r>
-        <w:rPr>
-          <w:b/>
-          <w:bCs/>
-        </w:rPr>
-        <w:t>StandUp</w:t>
+        <w:t xml:space="preserve"> StandUp</w:t>
       </w:r>
       <w:r>
         <w:rPr>
@@ -918,7 +923,6 @@
         </w:rPr>
         <w:t>s</w:t>
       </w:r>
-      <w:proofErr w:type="spellEnd"/>
       <w:r>
         <w:rPr>
           <w:b/>
@@ -950,7 +954,7 @@
     </w:p>
     <w:p>
       <w:pPr>
-        <w:pStyle w:val="Lijstalinea"/>
+        <w:pStyle w:val="ListParagraph"/>
         <w:numPr>
           <w:ilvl w:val="0"/>
           <w:numId w:val="33"/>
@@ -1001,7 +1005,7 @@
     </w:p>
     <w:p>
       <w:pPr>
-        <w:pStyle w:val="Lijstalinea"/>
+        <w:pStyle w:val="ListParagraph"/>
         <w:numPr>
           <w:ilvl w:val="0"/>
           <w:numId w:val="33"/>
@@ -1038,7 +1042,7 @@
     </w:p>
     <w:p>
       <w:pPr>
-        <w:pStyle w:val="Lijstalinea"/>
+        <w:pStyle w:val="ListParagraph"/>
         <w:numPr>
           <w:ilvl w:val="0"/>
           <w:numId w:val="33"/>
@@ -1075,7 +1079,7 @@
     </w:p>
     <w:p>
       <w:pPr>
-        <w:pStyle w:val="Lijstalinea"/>
+        <w:pStyle w:val="ListParagraph"/>
         <w:numPr>
           <w:ilvl w:val="0"/>
           <w:numId w:val="33"/>
@@ -1112,7 +1116,7 @@
     </w:p>
     <w:p>
       <w:pPr>
-        <w:pStyle w:val="Lijstalinea"/>
+        <w:pStyle w:val="ListParagraph"/>
         <w:numPr>
           <w:ilvl w:val="0"/>
           <w:numId w:val="33"/>
@@ -1222,7 +1226,7 @@
     </w:p>
     <w:p>
       <w:pPr>
-        <w:pStyle w:val="Lijstalinea"/>
+        <w:pStyle w:val="ListParagraph"/>
         <w:numPr>
           <w:ilvl w:val="0"/>
           <w:numId w:val="33"/>
@@ -1298,7 +1302,7 @@
     </w:p>
     <w:p>
       <w:pPr>
-        <w:pStyle w:val="Lijstalinea"/>
+        <w:pStyle w:val="ListParagraph"/>
         <w:numPr>
           <w:ilvl w:val="0"/>
           <w:numId w:val="33"/>
@@ -1349,7 +1353,7 @@
     </w:p>
     <w:p>
       <w:pPr>
-        <w:pStyle w:val="Lijstalinea"/>
+        <w:pStyle w:val="ListParagraph"/>
         <w:numPr>
           <w:ilvl w:val="0"/>
           <w:numId w:val="33"/>
@@ -1392,23 +1396,7 @@
           <w:i/>
           <w:iCs/>
         </w:rPr>
-        <w:t xml:space="preserve">[Welke onderdelen/taken wil je volgende werkdag weer oppakken/ ook te gebruiken voor je volgende Daily </w:t>
-      </w:r>
-      <w:proofErr w:type="spellStart"/>
-      <w:r>
-        <w:rPr>
-          <w:i/>
-          <w:iCs/>
-        </w:rPr>
-        <w:t>standUp</w:t>
-      </w:r>
-      <w:proofErr w:type="spellEnd"/>
-      <w:r>
-        <w:rPr>
-          <w:i/>
-          <w:iCs/>
-        </w:rPr>
-        <w:t>?]</w:t>
+        <w:t>[Welke onderdelen/taken wil je volgende werkdag weer oppakken/ ook te gebruiken voor je volgende Daily standUp?]</w:t>
       </w:r>
     </w:p>
     <w:p>
@@ -1436,7 +1424,7 @@
     </w:p>
     <w:p>
       <w:pPr>
-        <w:pStyle w:val="Kop1"/>
+        <w:pStyle w:val="Heading1"/>
       </w:pPr>
       <w:bookmarkStart w:id="1" w:name="_Toc178851887"/>
       <w:r>
@@ -1450,7 +1438,7 @@
     </w:p>
     <w:p>
       <w:pPr>
-        <w:pStyle w:val="Lijstalinea"/>
+        <w:pStyle w:val="ListParagraph"/>
         <w:numPr>
           <w:ilvl w:val="0"/>
           <w:numId w:val="38"/>
@@ -1489,15 +1477,7 @@
           <w:b/>
           <w:bCs/>
         </w:rPr>
-        <w:t xml:space="preserve"> </w:t>
-      </w:r>
-      <w:proofErr w:type="spellStart"/>
-      <w:r>
-        <w:rPr>
-          <w:b/>
-          <w:bCs/>
-        </w:rPr>
-        <w:t>StandUp</w:t>
+        <w:t xml:space="preserve"> StandUp</w:t>
       </w:r>
       <w:r>
         <w:rPr>
@@ -1506,39 +1486,145 @@
         </w:rPr>
         <w:t>s</w:t>
       </w:r>
-      <w:proofErr w:type="spellEnd"/>
       <w:r>
         <w:rPr>
           <w:b/>
           <w:bCs/>
         </w:rPr>
         <w:t xml:space="preserve">. </w:t>
-      </w:r>
-      <w:r>
-        <w:rPr>
-          <w:b/>
-          <w:bCs/>
-        </w:rPr>
-        <w:br/>
-      </w:r>
-      <w:r>
-        <w:rPr>
-          <w:i/>
-          <w:iCs/>
-        </w:rPr>
-        <w:t>…</w:t>
-      </w:r>
-      <w:r>
-        <w:rPr>
-          <w:i/>
-          <w:iCs/>
-        </w:rPr>
-        <w:br/>
       </w:r>
     </w:p>
     <w:p>
       <w:pPr>
-        <w:pStyle w:val="Lijstalinea"/>
+        <w:pStyle w:val="ListParagraph"/>
+        <w:ind w:left="360"/>
+      </w:pPr>
+      <w:r>
+        <w:rPr>
+          <w:i/>
+          <w:iCs/>
+        </w:rPr>
+        <w:drawing>
+          <wp:inline distT="0" distB="0" distL="0" distR="0" wp14:anchorId="7E59D148" wp14:editId="30567108">
+            <wp:extent cx="1143895" cy="1325880"/>
+            <wp:effectExtent l="0" t="0" r="0" b="7620"/>
+            <wp:docPr id="1" name="Picture 1"/>
+            <wp:cNvGraphicFramePr>
+              <a:graphicFrameLocks xmlns:a="http://schemas.openxmlformats.org/drawingml/2006/main" noChangeAspect="1"/>
+            </wp:cNvGraphicFramePr>
+            <a:graphic xmlns:a="http://schemas.openxmlformats.org/drawingml/2006/main">
+              <a:graphicData uri="http://schemas.openxmlformats.org/drawingml/2006/picture">
+                <pic:pic xmlns:pic="http://schemas.openxmlformats.org/drawingml/2006/picture">
+                  <pic:nvPicPr>
+                    <pic:cNvPr id="1" name=""/>
+                    <pic:cNvPicPr/>
+                  </pic:nvPicPr>
+                  <pic:blipFill>
+                    <a:blip r:embed="rId12"/>
+                    <a:stretch>
+                      <a:fillRect/>
+                    </a:stretch>
+                  </pic:blipFill>
+                  <pic:spPr>
+                    <a:xfrm>
+                      <a:off x="0" y="0"/>
+                      <a:ext cx="1148866" cy="1331642"/>
+                    </a:xfrm>
+                    <a:prstGeom prst="rect">
+                      <a:avLst/>
+                    </a:prstGeom>
+                  </pic:spPr>
+                </pic:pic>
+              </a:graphicData>
+            </a:graphic>
+          </wp:inline>
+        </w:drawing>
+      </w:r>
+      <w:r>
+        <w:drawing>
+          <wp:inline distT="0" distB="0" distL="0" distR="0" wp14:anchorId="26C5805F" wp14:editId="0FCB0755">
+            <wp:extent cx="1220460" cy="1303020"/>
+            <wp:effectExtent l="0" t="0" r="0" b="0"/>
+            <wp:docPr id="2" name="Picture 2"/>
+            <wp:cNvGraphicFramePr>
+              <a:graphicFrameLocks xmlns:a="http://schemas.openxmlformats.org/drawingml/2006/main" noChangeAspect="1"/>
+            </wp:cNvGraphicFramePr>
+            <a:graphic xmlns:a="http://schemas.openxmlformats.org/drawingml/2006/main">
+              <a:graphicData uri="http://schemas.openxmlformats.org/drawingml/2006/picture">
+                <pic:pic xmlns:pic="http://schemas.openxmlformats.org/drawingml/2006/picture">
+                  <pic:nvPicPr>
+                    <pic:cNvPr id="1" name=""/>
+                    <pic:cNvPicPr/>
+                  </pic:nvPicPr>
+                  <pic:blipFill>
+                    <a:blip r:embed="rId13"/>
+                    <a:stretch>
+                      <a:fillRect/>
+                    </a:stretch>
+                  </pic:blipFill>
+                  <pic:spPr>
+                    <a:xfrm>
+                      <a:off x="0" y="0"/>
+                      <a:ext cx="1235489" cy="1319065"/>
+                    </a:xfrm>
+                    <a:prstGeom prst="rect">
+                      <a:avLst/>
+                    </a:prstGeom>
+                  </pic:spPr>
+                </pic:pic>
+              </a:graphicData>
+            </a:graphic>
+          </wp:inline>
+        </w:drawing>
+      </w:r>
+      <w:r>
+        <w:drawing>
+          <wp:inline distT="0" distB="0" distL="0" distR="0" wp14:anchorId="5D03D573" wp14:editId="42DD4481">
+            <wp:extent cx="1199121" cy="1304925"/>
+            <wp:effectExtent l="0" t="0" r="1270" b="0"/>
+            <wp:docPr id="3" name="Picture 3"/>
+            <wp:cNvGraphicFramePr>
+              <a:graphicFrameLocks xmlns:a="http://schemas.openxmlformats.org/drawingml/2006/main" noChangeAspect="1"/>
+            </wp:cNvGraphicFramePr>
+            <a:graphic xmlns:a="http://schemas.openxmlformats.org/drawingml/2006/main">
+              <a:graphicData uri="http://schemas.openxmlformats.org/drawingml/2006/picture">
+                <pic:pic xmlns:pic="http://schemas.openxmlformats.org/drawingml/2006/picture">
+                  <pic:nvPicPr>
+                    <pic:cNvPr id="1" name=""/>
+                    <pic:cNvPicPr/>
+                  </pic:nvPicPr>
+                  <pic:blipFill>
+                    <a:blip r:embed="rId14"/>
+                    <a:stretch>
+                      <a:fillRect/>
+                    </a:stretch>
+                  </pic:blipFill>
+                  <pic:spPr>
+                    <a:xfrm>
+                      <a:off x="0" y="0"/>
+                      <a:ext cx="1207231" cy="1313750"/>
+                    </a:xfrm>
+                    <a:prstGeom prst="rect">
+                      <a:avLst/>
+                    </a:prstGeom>
+                  </pic:spPr>
+                </pic:pic>
+              </a:graphicData>
+            </a:graphic>
+          </wp:inline>
+        </w:drawing>
+      </w:r>
+      <w:r>
+        <w:rPr>
+          <w:i/>
+          <w:iCs/>
+        </w:rPr>
+        <w:br/>
+      </w:r>
+    </w:p>
+    <w:p>
+      <w:pPr>
+        <w:pStyle w:val="ListParagraph"/>
         <w:numPr>
           <w:ilvl w:val="0"/>
           <w:numId w:val="38"/>
@@ -1573,23 +1659,12 @@
         <w:br/>
       </w:r>
       <w:r>
-        <w:rPr>
-          <w:i/>
-          <w:iCs/>
-        </w:rPr>
-        <w:t>…</w:t>
-      </w:r>
-      <w:r>
-        <w:rPr>
-          <w:i/>
-          <w:iCs/>
-        </w:rPr>
-        <w:br/>
+        <w:t>Doelgroep onderzoek, user stories, concept van de spel.</w:t>
       </w:r>
     </w:p>
     <w:p>
       <w:pPr>
-        <w:pStyle w:val="Lijstalinea"/>
+        <w:pStyle w:val="ListParagraph"/>
         <w:numPr>
           <w:ilvl w:val="0"/>
           <w:numId w:val="38"/>
@@ -1614,19 +1689,12 @@
           <w:i/>
           <w:iCs/>
         </w:rPr>
-        <w:t>…</w:t>
-      </w:r>
-      <w:r>
-        <w:rPr>
-          <w:i/>
-          <w:iCs/>
-        </w:rPr>
-        <w:br/>
+        <w:t>Er was geen uidagingen en obstakels tijden 1 sprint.</w:t>
       </w:r>
     </w:p>
     <w:p>
       <w:pPr>
-        <w:pStyle w:val="Lijstalinea"/>
+        <w:pStyle w:val="ListParagraph"/>
         <w:numPr>
           <w:ilvl w:val="0"/>
           <w:numId w:val="38"/>
@@ -1651,19 +1719,12 @@
           <w:i/>
           <w:iCs/>
         </w:rPr>
-        <w:t>…</w:t>
-      </w:r>
-      <w:r>
-        <w:rPr>
-          <w:i/>
-          <w:iCs/>
-        </w:rPr>
-        <w:br/>
+        <w:t>Ik heb eerste ervaring met Scrumpoker gekregen.</w:t>
       </w:r>
     </w:p>
     <w:p>
       <w:pPr>
-        <w:pStyle w:val="Lijstalinea"/>
+        <w:pStyle w:val="ListParagraph"/>
         <w:numPr>
           <w:ilvl w:val="0"/>
           <w:numId w:val="38"/>
@@ -1688,7 +1749,7 @@
           <w:i/>
           <w:iCs/>
         </w:rPr>
-        <w:t>…</w:t>
+        <w:t>Geen vragen</w:t>
       </w:r>
       <w:r>
         <w:rPr>
@@ -1700,7 +1761,7 @@
     </w:p>
     <w:p>
       <w:pPr>
-        <w:pStyle w:val="Lijstalinea"/>
+        <w:pStyle w:val="ListParagraph"/>
         <w:numPr>
           <w:ilvl w:val="0"/>
           <w:numId w:val="38"/>
@@ -1749,7 +1810,7 @@
           <w:i/>
           <w:iCs/>
         </w:rPr>
-        <w:t>…</w:t>
+        <w:t>Ik heb geen feedback.</w:t>
       </w:r>
       <w:r>
         <w:rPr>
@@ -1761,7 +1822,7 @@
     </w:p>
     <w:p>
       <w:pPr>
-        <w:pStyle w:val="Lijstalinea"/>
+        <w:pStyle w:val="ListParagraph"/>
         <w:numPr>
           <w:ilvl w:val="0"/>
           <w:numId w:val="38"/>
@@ -1804,7 +1865,7 @@
           <w:i/>
           <w:iCs/>
         </w:rPr>
-        <w:t>…</w:t>
+        <w:t>Ik heb geen verbeterpunten voor volgende sprint.</w:t>
       </w:r>
       <w:r>
         <w:rPr>
@@ -1816,7 +1877,7 @@
     </w:p>
     <w:p>
       <w:pPr>
-        <w:pStyle w:val="Lijstalinea"/>
+        <w:pStyle w:val="ListParagraph"/>
         <w:numPr>
           <w:ilvl w:val="0"/>
           <w:numId w:val="38"/>
@@ -1841,7 +1902,7 @@
           <w:i/>
           <w:iCs/>
         </w:rPr>
-        <w:t>…</w:t>
+        <w:t>Alles goed.</w:t>
       </w:r>
       <w:r>
         <w:rPr>
@@ -1853,7 +1914,7 @@
     </w:p>
     <w:p>
       <w:pPr>
-        <w:pStyle w:val="Lijstalinea"/>
+        <w:pStyle w:val="ListParagraph"/>
         <w:numPr>
           <w:ilvl w:val="0"/>
           <w:numId w:val="38"/>
@@ -1896,7 +1957,7 @@
           <w:i/>
           <w:iCs/>
         </w:rPr>
-        <w:t>…</w:t>
+        <w:t>Volgende sprint ga ik bezig met het maken van de spel.</w:t>
       </w:r>
     </w:p>
     <w:p>
@@ -1924,7 +1985,7 @@
     </w:p>
     <w:p>
       <w:pPr>
-        <w:pStyle w:val="Kop1"/>
+        <w:pStyle w:val="Heading1"/>
       </w:pPr>
       <w:bookmarkStart w:id="2" w:name="_Toc178851888"/>
       <w:r>
@@ -1935,7 +1996,7 @@
     </w:p>
     <w:p>
       <w:pPr>
-        <w:pStyle w:val="Lijstalinea"/>
+        <w:pStyle w:val="ListParagraph"/>
         <w:numPr>
           <w:ilvl w:val="0"/>
           <w:numId w:val="39"/>
@@ -1974,15 +2035,7 @@
           <w:b/>
           <w:bCs/>
         </w:rPr>
-        <w:t xml:space="preserve"> </w:t>
-      </w:r>
-      <w:proofErr w:type="spellStart"/>
-      <w:r>
-        <w:rPr>
-          <w:b/>
-          <w:bCs/>
-        </w:rPr>
-        <w:t>StandUp</w:t>
+        <w:t xml:space="preserve"> StandUp</w:t>
       </w:r>
       <w:r>
         <w:rPr>
@@ -1991,7 +2044,6 @@
         </w:rPr>
         <w:t>s</w:t>
       </w:r>
-      <w:proofErr w:type="spellEnd"/>
       <w:r>
         <w:rPr>
           <w:b/>
@@ -2023,7 +2075,7 @@
     </w:p>
     <w:p>
       <w:pPr>
-        <w:pStyle w:val="Lijstalinea"/>
+        <w:pStyle w:val="ListParagraph"/>
         <w:numPr>
           <w:ilvl w:val="0"/>
           <w:numId w:val="39"/>
@@ -2081,7 +2133,7 @@
     </w:p>
     <w:p>
       <w:pPr>
-        <w:pStyle w:val="Lijstalinea"/>
+        <w:pStyle w:val="ListParagraph"/>
         <w:numPr>
           <w:ilvl w:val="0"/>
           <w:numId w:val="39"/>
@@ -2118,7 +2170,7 @@
     </w:p>
     <w:p>
       <w:pPr>
-        <w:pStyle w:val="Lijstalinea"/>
+        <w:pStyle w:val="ListParagraph"/>
         <w:numPr>
           <w:ilvl w:val="0"/>
           <w:numId w:val="39"/>
@@ -2155,7 +2207,7 @@
     </w:p>
     <w:p>
       <w:pPr>
-        <w:pStyle w:val="Lijstalinea"/>
+        <w:pStyle w:val="ListParagraph"/>
         <w:numPr>
           <w:ilvl w:val="0"/>
           <w:numId w:val="39"/>
@@ -2192,7 +2244,7 @@
     </w:p>
     <w:p>
       <w:pPr>
-        <w:pStyle w:val="Lijstalinea"/>
+        <w:pStyle w:val="ListParagraph"/>
         <w:numPr>
           <w:ilvl w:val="0"/>
           <w:numId w:val="39"/>
@@ -2253,7 +2305,7 @@
     </w:p>
     <w:p>
       <w:pPr>
-        <w:pStyle w:val="Lijstalinea"/>
+        <w:pStyle w:val="ListParagraph"/>
         <w:numPr>
           <w:ilvl w:val="0"/>
           <w:numId w:val="39"/>
@@ -2308,7 +2360,7 @@
     </w:p>
     <w:p>
       <w:pPr>
-        <w:pStyle w:val="Lijstalinea"/>
+        <w:pStyle w:val="ListParagraph"/>
         <w:numPr>
           <w:ilvl w:val="0"/>
           <w:numId w:val="39"/>
@@ -2345,7 +2397,7 @@
     </w:p>
     <w:p>
       <w:pPr>
-        <w:pStyle w:val="Lijstalinea"/>
+        <w:pStyle w:val="ListParagraph"/>
         <w:numPr>
           <w:ilvl w:val="0"/>
           <w:numId w:val="39"/>
@@ -2416,7 +2468,7 @@
     </w:p>
     <w:p>
       <w:pPr>
-        <w:pStyle w:val="Kop1"/>
+        <w:pStyle w:val="Heading1"/>
       </w:pPr>
       <w:bookmarkStart w:id="3" w:name="_Toc178851889"/>
       <w:r>
@@ -2427,7 +2479,7 @@
     </w:p>
     <w:p>
       <w:pPr>
-        <w:pStyle w:val="Lijstalinea"/>
+        <w:pStyle w:val="ListParagraph"/>
         <w:numPr>
           <w:ilvl w:val="0"/>
           <w:numId w:val="40"/>
@@ -2466,15 +2518,7 @@
           <w:b/>
           <w:bCs/>
         </w:rPr>
-        <w:t xml:space="preserve"> </w:t>
-      </w:r>
-      <w:proofErr w:type="spellStart"/>
-      <w:r>
-        <w:rPr>
-          <w:b/>
-          <w:bCs/>
-        </w:rPr>
-        <w:t>StandUp</w:t>
+        <w:t xml:space="preserve"> StandUp</w:t>
       </w:r>
       <w:r>
         <w:rPr>
@@ -2483,7 +2527,6 @@
         </w:rPr>
         <w:t>s</w:t>
       </w:r>
-      <w:proofErr w:type="spellEnd"/>
       <w:r>
         <w:rPr>
           <w:b/>
@@ -2515,7 +2558,7 @@
     </w:p>
     <w:p>
       <w:pPr>
-        <w:pStyle w:val="Lijstalinea"/>
+        <w:pStyle w:val="ListParagraph"/>
         <w:numPr>
           <w:ilvl w:val="0"/>
           <w:numId w:val="40"/>
@@ -2573,7 +2616,7 @@
     </w:p>
     <w:p>
       <w:pPr>
-        <w:pStyle w:val="Lijstalinea"/>
+        <w:pStyle w:val="ListParagraph"/>
         <w:numPr>
           <w:ilvl w:val="0"/>
           <w:numId w:val="40"/>
@@ -2610,7 +2653,7 @@
     </w:p>
     <w:p>
       <w:pPr>
-        <w:pStyle w:val="Lijstalinea"/>
+        <w:pStyle w:val="ListParagraph"/>
         <w:numPr>
           <w:ilvl w:val="0"/>
           <w:numId w:val="40"/>
@@ -2647,7 +2690,7 @@
     </w:p>
     <w:p>
       <w:pPr>
-        <w:pStyle w:val="Lijstalinea"/>
+        <w:pStyle w:val="ListParagraph"/>
         <w:numPr>
           <w:ilvl w:val="0"/>
           <w:numId w:val="40"/>
@@ -2684,7 +2727,7 @@
     </w:p>
     <w:p>
       <w:pPr>
-        <w:pStyle w:val="Lijstalinea"/>
+        <w:pStyle w:val="ListParagraph"/>
         <w:numPr>
           <w:ilvl w:val="0"/>
           <w:numId w:val="40"/>
@@ -2745,7 +2788,7 @@
     </w:p>
     <w:p>
       <w:pPr>
-        <w:pStyle w:val="Lijstalinea"/>
+        <w:pStyle w:val="ListParagraph"/>
         <w:numPr>
           <w:ilvl w:val="0"/>
           <w:numId w:val="40"/>
@@ -2800,7 +2843,7 @@
     </w:p>
     <w:p>
       <w:pPr>
-        <w:pStyle w:val="Lijstalinea"/>
+        <w:pStyle w:val="ListParagraph"/>
         <w:numPr>
           <w:ilvl w:val="0"/>
           <w:numId w:val="40"/>
@@ -2837,7 +2880,7 @@
     </w:p>
     <w:p>
       <w:pPr>
-        <w:pStyle w:val="Lijstalinea"/>
+        <w:pStyle w:val="ListParagraph"/>
         <w:numPr>
           <w:ilvl w:val="0"/>
           <w:numId w:val="40"/>
@@ -2872,7 +2915,7 @@
     </w:p>
     <w:p>
       <w:pPr>
-        <w:pStyle w:val="Kop1"/>
+        <w:pStyle w:val="Heading1"/>
       </w:pPr>
       <w:bookmarkStart w:id="4" w:name="_Toc178851890"/>
       <w:r>
@@ -2883,7 +2926,7 @@
     </w:p>
     <w:p>
       <w:pPr>
-        <w:pStyle w:val="Lijstalinea"/>
+        <w:pStyle w:val="ListParagraph"/>
         <w:numPr>
           <w:ilvl w:val="0"/>
           <w:numId w:val="41"/>
@@ -2922,15 +2965,7 @@
           <w:b/>
           <w:bCs/>
         </w:rPr>
-        <w:t xml:space="preserve"> </w:t>
-      </w:r>
-      <w:proofErr w:type="spellStart"/>
-      <w:r>
-        <w:rPr>
-          <w:b/>
-          <w:bCs/>
-        </w:rPr>
-        <w:t>StandUp</w:t>
+        <w:t xml:space="preserve"> StandUp</w:t>
       </w:r>
       <w:r>
         <w:rPr>
@@ -2939,7 +2974,6 @@
         </w:rPr>
         <w:t>s</w:t>
       </w:r>
-      <w:proofErr w:type="spellEnd"/>
       <w:r>
         <w:rPr>
           <w:b/>
@@ -2971,7 +3005,7 @@
     </w:p>
     <w:p>
       <w:pPr>
-        <w:pStyle w:val="Lijstalinea"/>
+        <w:pStyle w:val="ListParagraph"/>
         <w:numPr>
           <w:ilvl w:val="0"/>
           <w:numId w:val="41"/>
@@ -3022,7 +3056,7 @@
     </w:p>
     <w:p>
       <w:pPr>
-        <w:pStyle w:val="Lijstalinea"/>
+        <w:pStyle w:val="ListParagraph"/>
         <w:numPr>
           <w:ilvl w:val="0"/>
           <w:numId w:val="41"/>
@@ -3059,7 +3093,7 @@
     </w:p>
     <w:p>
       <w:pPr>
-        <w:pStyle w:val="Lijstalinea"/>
+        <w:pStyle w:val="ListParagraph"/>
         <w:numPr>
           <w:ilvl w:val="0"/>
           <w:numId w:val="41"/>
@@ -3096,7 +3130,7 @@
     </w:p>
     <w:p>
       <w:pPr>
-        <w:pStyle w:val="Lijstalinea"/>
+        <w:pStyle w:val="ListParagraph"/>
         <w:numPr>
           <w:ilvl w:val="0"/>
           <w:numId w:val="41"/>
@@ -3133,7 +3167,7 @@
     </w:p>
     <w:p>
       <w:pPr>
-        <w:pStyle w:val="Lijstalinea"/>
+        <w:pStyle w:val="ListParagraph"/>
         <w:numPr>
           <w:ilvl w:val="0"/>
           <w:numId w:val="41"/>
@@ -3194,7 +3228,7 @@
     </w:p>
     <w:p>
       <w:pPr>
-        <w:pStyle w:val="Lijstalinea"/>
+        <w:pStyle w:val="ListParagraph"/>
         <w:numPr>
           <w:ilvl w:val="0"/>
           <w:numId w:val="41"/>
@@ -3249,7 +3283,7 @@
     </w:p>
     <w:p>
       <w:pPr>
-        <w:pStyle w:val="Lijstalinea"/>
+        <w:pStyle w:val="ListParagraph"/>
         <w:numPr>
           <w:ilvl w:val="0"/>
           <w:numId w:val="41"/>
@@ -3286,7 +3320,7 @@
     </w:p>
     <w:p>
       <w:pPr>
-        <w:pStyle w:val="Lijstalinea"/>
+        <w:pStyle w:val="ListParagraph"/>
         <w:numPr>
           <w:ilvl w:val="0"/>
           <w:numId w:val="41"/>
@@ -3323,9 +3357,9 @@
       </w:pPr>
     </w:p>
     <w:sectPr>
-      <w:footerReference w:type="default" r:id="rId12"/>
-      <w:headerReference w:type="first" r:id="rId13"/>
-      <w:footerReference w:type="first" r:id="rId14"/>
+      <w:footerReference w:type="default" r:id="rId15"/>
+      <w:headerReference w:type="first" r:id="rId16"/>
+      <w:footerReference w:type="first" r:id="rId17"/>
       <w:pgSz w:w="11906" w:h="16838"/>
       <w:pgMar w:top="1417" w:right="1417" w:bottom="1417" w:left="1417" w:header="708" w:footer="708" w:gutter="0"/>
       <w:cols w:space="708"/>
@@ -3337,7 +3371,7 @@
 </file>
 
 <file path=word/endnotes.xml><?xml version="1.0" encoding="utf-8"?>
-<w:endnotes xmlns:wpc="http://schemas.microsoft.com/office/word/2010/wordprocessingCanvas" xmlns:cx="http://schemas.microsoft.com/office/drawing/2014/chartex" xmlns:cx1="http://schemas.microsoft.com/office/drawing/2015/9/8/chartex" xmlns:cx2="http://schemas.microsoft.com/office/drawing/2015/10/21/chartex" xmlns:cx3="http://schemas.microsoft.com/office/drawing/2016/5/9/chartex" xmlns:cx4="http://schemas.microsoft.com/office/drawing/2016/5/10/chartex" xmlns:cx5="http://schemas.microsoft.com/office/drawing/2016/5/11/chartex" xmlns:cx6="http://schemas.microsoft.com/office/drawing/2016/5/12/chartex" xmlns:cx7="http://schemas.microsoft.com/office/drawing/2016/5/13/chartex" xmlns:cx8="http://schemas.microsoft.com/office/drawing/2016/5/14/chartex" xmlns:mc="http://schemas.openxmlformats.org/markup-compatibility/2006" xmlns:aink="http://schemas.microsoft.com/office/drawing/2016/ink" xmlns:am3d="http://schemas.microsoft.com/office/drawing/2017/model3d" xmlns:o="urn:schemas-microsoft-com:office:office" xmlns:oel="http://schemas.microsoft.com/office/2019/extlst" xmlns:r="http://schemas.openxmlformats.org/officeDocument/2006/relationships" xmlns:m="http://schemas.openxmlformats.org/officeDocument/2006/math" xmlns:v="urn:schemas-microsoft-com:vml" xmlns:wp14="http://schemas.microsoft.com/office/word/2010/wordprocessingDrawing" xmlns:wp="http://schemas.openxmlformats.org/drawingml/2006/wordprocessingDrawing" xmlns:w10="urn:schemas-microsoft-com:office:word" xmlns:w="http://schemas.openxmlformats.org/wordprocessingml/2006/main" xmlns:w14="http://schemas.microsoft.com/office/word/2010/wordml" xmlns:w15="http://schemas.microsoft.com/office/word/2012/wordml" xmlns:w16cex="http://schemas.microsoft.com/office/word/2018/wordml/cex" xmlns:w16cid="http://schemas.microsoft.com/office/word/2016/wordml/cid" xmlns:w16="http://schemas.microsoft.com/office/word/2018/wordml" xmlns:w16du="http://schemas.microsoft.com/office/word/2023/wordml/word16du" xmlns:w16sdtdh="http://schemas.microsoft.com/office/word/2020/wordml/sdtdatahash" xmlns:w16se="http://schemas.microsoft.com/office/word/2015/wordml/symex" xmlns:wpg="http://schemas.microsoft.com/office/word/2010/wordprocessingGroup" xmlns:wpi="http://schemas.microsoft.com/office/word/2010/wordprocessingInk" xmlns:wne="http://schemas.microsoft.com/office/word/2006/wordml" xmlns:wps="http://schemas.microsoft.com/office/word/2010/wordprocessingShape" mc:Ignorable="w14 w15 w16se w16cid w16 w16cex w16sdtdh w16du wp14">
+<w:endnotes xmlns:wpc="http://schemas.microsoft.com/office/word/2010/wordprocessingCanvas" xmlns:cx="http://schemas.microsoft.com/office/drawing/2014/chartex" xmlns:cx1="http://schemas.microsoft.com/office/drawing/2015/9/8/chartex" xmlns:cx2="http://schemas.microsoft.com/office/drawing/2015/10/21/chartex" xmlns:cx3="http://schemas.microsoft.com/office/drawing/2016/5/9/chartex" xmlns:cx4="http://schemas.microsoft.com/office/drawing/2016/5/10/chartex" xmlns:cx5="http://schemas.microsoft.com/office/drawing/2016/5/11/chartex" xmlns:cx6="http://schemas.microsoft.com/office/drawing/2016/5/12/chartex" xmlns:cx7="http://schemas.microsoft.com/office/drawing/2016/5/13/chartex" xmlns:cx8="http://schemas.microsoft.com/office/drawing/2016/5/14/chartex" xmlns:mc="http://schemas.openxmlformats.org/markup-compatibility/2006" xmlns:aink="http://schemas.microsoft.com/office/drawing/2016/ink" xmlns:am3d="http://schemas.microsoft.com/office/drawing/2017/model3d" xmlns:o="urn:schemas-microsoft-com:office:office" xmlns:oel="http://schemas.microsoft.com/office/2019/extlst" xmlns:r="http://schemas.openxmlformats.org/officeDocument/2006/relationships" xmlns:m="http://schemas.openxmlformats.org/officeDocument/2006/math" xmlns:v="urn:schemas-microsoft-com:vml" xmlns:wp14="http://schemas.microsoft.com/office/word/2010/wordprocessingDrawing" xmlns:wp="http://schemas.openxmlformats.org/drawingml/2006/wordprocessingDrawing" xmlns:w10="urn:schemas-microsoft-com:office:word" xmlns:w="http://schemas.openxmlformats.org/wordprocessingml/2006/main" xmlns:w14="http://schemas.microsoft.com/office/word/2010/wordml" xmlns:w15="http://schemas.microsoft.com/office/word/2012/wordml" xmlns:w16cex="http://schemas.microsoft.com/office/word/2018/wordml/cex" xmlns:w16cid="http://schemas.microsoft.com/office/word/2016/wordml/cid" xmlns:w16="http://schemas.microsoft.com/office/word/2018/wordml" xmlns:w16sdtdh="http://schemas.microsoft.com/office/word/2020/wordml/sdtdatahash" xmlns:w16se="http://schemas.microsoft.com/office/word/2015/wordml/symex" xmlns:wpg="http://schemas.microsoft.com/office/word/2010/wordprocessingGroup" xmlns:wpi="http://schemas.microsoft.com/office/word/2010/wordprocessingInk" xmlns:wne="http://schemas.microsoft.com/office/word/2006/wordml" xmlns:wps="http://schemas.microsoft.com/office/word/2010/wordprocessingShape" mc:Ignorable="w14 w15 w16se w16cid w16 w16cex w16sdtdh wp14">
   <w:endnote w:type="separator" w:id="-1">
     <w:p>
       <w:pPr>
@@ -3369,7 +3403,7 @@
 </file>
 
 <file path=word/footer1.xml><?xml version="1.0" encoding="utf-8"?>
-<w:ftr xmlns:wpc="http://schemas.microsoft.com/office/word/2010/wordprocessingCanvas" xmlns:cx="http://schemas.microsoft.com/office/drawing/2014/chartex" xmlns:cx1="http://schemas.microsoft.com/office/drawing/2015/9/8/chartex" xmlns:cx2="http://schemas.microsoft.com/office/drawing/2015/10/21/chartex" xmlns:cx3="http://schemas.microsoft.com/office/drawing/2016/5/9/chartex" xmlns:cx4="http://schemas.microsoft.com/office/drawing/2016/5/10/chartex" xmlns:cx5="http://schemas.microsoft.com/office/drawing/2016/5/11/chartex" xmlns:cx6="http://schemas.microsoft.com/office/drawing/2016/5/12/chartex" xmlns:cx7="http://schemas.microsoft.com/office/drawing/2016/5/13/chartex" xmlns:cx8="http://schemas.microsoft.com/office/drawing/2016/5/14/chartex" xmlns:mc="http://schemas.openxmlformats.org/markup-compatibility/2006" xmlns:aink="http://schemas.microsoft.com/office/drawing/2016/ink" xmlns:am3d="http://schemas.microsoft.com/office/drawing/2017/model3d" xmlns:o="urn:schemas-microsoft-com:office:office" xmlns:oel="http://schemas.microsoft.com/office/2019/extlst" xmlns:r="http://schemas.openxmlformats.org/officeDocument/2006/relationships" xmlns:m="http://schemas.openxmlformats.org/officeDocument/2006/math" xmlns:v="urn:schemas-microsoft-com:vml" xmlns:wp14="http://schemas.microsoft.com/office/word/2010/wordprocessingDrawing" xmlns:wp="http://schemas.openxmlformats.org/drawingml/2006/wordprocessingDrawing" xmlns:w10="urn:schemas-microsoft-com:office:word" xmlns:w="http://schemas.openxmlformats.org/wordprocessingml/2006/main" xmlns:w14="http://schemas.microsoft.com/office/word/2010/wordml" xmlns:w15="http://schemas.microsoft.com/office/word/2012/wordml" xmlns:w16cex="http://schemas.microsoft.com/office/word/2018/wordml/cex" xmlns:w16cid="http://schemas.microsoft.com/office/word/2016/wordml/cid" xmlns:w16="http://schemas.microsoft.com/office/word/2018/wordml" xmlns:w16du="http://schemas.microsoft.com/office/word/2023/wordml/word16du" xmlns:w16sdtdh="http://schemas.microsoft.com/office/word/2020/wordml/sdtdatahash" xmlns:w16se="http://schemas.microsoft.com/office/word/2015/wordml/symex" xmlns:wpg="http://schemas.microsoft.com/office/word/2010/wordprocessingGroup" xmlns:wpi="http://schemas.microsoft.com/office/word/2010/wordprocessingInk" xmlns:wne="http://schemas.microsoft.com/office/word/2006/wordml" xmlns:wps="http://schemas.microsoft.com/office/word/2010/wordprocessingShape" mc:Ignorable="w14 w15 w16se w16cid w16 w16cex w16sdtdh w16du wp14">
+<w:ftr xmlns:wpc="http://schemas.microsoft.com/office/word/2010/wordprocessingCanvas" xmlns:cx="http://schemas.microsoft.com/office/drawing/2014/chartex" xmlns:cx1="http://schemas.microsoft.com/office/drawing/2015/9/8/chartex" xmlns:cx2="http://schemas.microsoft.com/office/drawing/2015/10/21/chartex" xmlns:cx3="http://schemas.microsoft.com/office/drawing/2016/5/9/chartex" xmlns:cx4="http://schemas.microsoft.com/office/drawing/2016/5/10/chartex" xmlns:cx5="http://schemas.microsoft.com/office/drawing/2016/5/11/chartex" xmlns:cx6="http://schemas.microsoft.com/office/drawing/2016/5/12/chartex" xmlns:cx7="http://schemas.microsoft.com/office/drawing/2016/5/13/chartex" xmlns:cx8="http://schemas.microsoft.com/office/drawing/2016/5/14/chartex" xmlns:mc="http://schemas.openxmlformats.org/markup-compatibility/2006" xmlns:aink="http://schemas.microsoft.com/office/drawing/2016/ink" xmlns:am3d="http://schemas.microsoft.com/office/drawing/2017/model3d" xmlns:o="urn:schemas-microsoft-com:office:office" xmlns:oel="http://schemas.microsoft.com/office/2019/extlst" xmlns:r="http://schemas.openxmlformats.org/officeDocument/2006/relationships" xmlns:m="http://schemas.openxmlformats.org/officeDocument/2006/math" xmlns:v="urn:schemas-microsoft-com:vml" xmlns:wp14="http://schemas.microsoft.com/office/word/2010/wordprocessingDrawing" xmlns:wp="http://schemas.openxmlformats.org/drawingml/2006/wordprocessingDrawing" xmlns:w10="urn:schemas-microsoft-com:office:word" xmlns:w="http://schemas.openxmlformats.org/wordprocessingml/2006/main" xmlns:w14="http://schemas.microsoft.com/office/word/2010/wordml" xmlns:w15="http://schemas.microsoft.com/office/word/2012/wordml" xmlns:w16cex="http://schemas.microsoft.com/office/word/2018/wordml/cex" xmlns:w16cid="http://schemas.microsoft.com/office/word/2016/wordml/cid" xmlns:w16="http://schemas.microsoft.com/office/word/2018/wordml" xmlns:w16sdtdh="http://schemas.microsoft.com/office/word/2020/wordml/sdtdatahash" xmlns:w16se="http://schemas.microsoft.com/office/word/2015/wordml/symex" xmlns:wpg="http://schemas.microsoft.com/office/word/2010/wordprocessingGroup" xmlns:wpi="http://schemas.microsoft.com/office/word/2010/wordprocessingInk" xmlns:wne="http://schemas.microsoft.com/office/word/2006/wordml" xmlns:wps="http://schemas.microsoft.com/office/word/2010/wordprocessingShape" mc:Ignorable="w14 w15 w16se w16cid w16 w16cex w16sdtdh wp14">
   <w:p>
     <w:pPr>
       <w:pBdr>
@@ -3642,7 +3676,7 @@
 </file>
 
 <file path=word/footer2.xml><?xml version="1.0" encoding="utf-8"?>
-<w:ftr xmlns:wpc="http://schemas.microsoft.com/office/word/2010/wordprocessingCanvas" xmlns:cx="http://schemas.microsoft.com/office/drawing/2014/chartex" xmlns:cx1="http://schemas.microsoft.com/office/drawing/2015/9/8/chartex" xmlns:cx2="http://schemas.microsoft.com/office/drawing/2015/10/21/chartex" xmlns:cx3="http://schemas.microsoft.com/office/drawing/2016/5/9/chartex" xmlns:cx4="http://schemas.microsoft.com/office/drawing/2016/5/10/chartex" xmlns:cx5="http://schemas.microsoft.com/office/drawing/2016/5/11/chartex" xmlns:cx6="http://schemas.microsoft.com/office/drawing/2016/5/12/chartex" xmlns:cx7="http://schemas.microsoft.com/office/drawing/2016/5/13/chartex" xmlns:cx8="http://schemas.microsoft.com/office/drawing/2016/5/14/chartex" xmlns:mc="http://schemas.openxmlformats.org/markup-compatibility/2006" xmlns:aink="http://schemas.microsoft.com/office/drawing/2016/ink" xmlns:am3d="http://schemas.microsoft.com/office/drawing/2017/model3d" xmlns:o="urn:schemas-microsoft-com:office:office" xmlns:oel="http://schemas.microsoft.com/office/2019/extlst" xmlns:r="http://schemas.openxmlformats.org/officeDocument/2006/relationships" xmlns:m="http://schemas.openxmlformats.org/officeDocument/2006/math" xmlns:v="urn:schemas-microsoft-com:vml" xmlns:wp14="http://schemas.microsoft.com/office/word/2010/wordprocessingDrawing" xmlns:wp="http://schemas.openxmlformats.org/drawingml/2006/wordprocessingDrawing" xmlns:w10="urn:schemas-microsoft-com:office:word" xmlns:w="http://schemas.openxmlformats.org/wordprocessingml/2006/main" xmlns:w14="http://schemas.microsoft.com/office/word/2010/wordml" xmlns:w15="http://schemas.microsoft.com/office/word/2012/wordml" xmlns:w16cex="http://schemas.microsoft.com/office/word/2018/wordml/cex" xmlns:w16cid="http://schemas.microsoft.com/office/word/2016/wordml/cid" xmlns:w16="http://schemas.microsoft.com/office/word/2018/wordml" xmlns:w16du="http://schemas.microsoft.com/office/word/2023/wordml/word16du" xmlns:w16sdtdh="http://schemas.microsoft.com/office/word/2020/wordml/sdtdatahash" xmlns:w16se="http://schemas.microsoft.com/office/word/2015/wordml/symex" xmlns:wpg="http://schemas.microsoft.com/office/word/2010/wordprocessingGroup" xmlns:wpi="http://schemas.microsoft.com/office/word/2010/wordprocessingInk" xmlns:wne="http://schemas.microsoft.com/office/word/2006/wordml" xmlns:wps="http://schemas.microsoft.com/office/word/2010/wordprocessingShape" mc:Ignorable="w14 w15 w16se w16cid w16 w16cex w16sdtdh w16du wp14">
+<w:ftr xmlns:wpc="http://schemas.microsoft.com/office/word/2010/wordprocessingCanvas" xmlns:cx="http://schemas.microsoft.com/office/drawing/2014/chartex" xmlns:cx1="http://schemas.microsoft.com/office/drawing/2015/9/8/chartex" xmlns:cx2="http://schemas.microsoft.com/office/drawing/2015/10/21/chartex" xmlns:cx3="http://schemas.microsoft.com/office/drawing/2016/5/9/chartex" xmlns:cx4="http://schemas.microsoft.com/office/drawing/2016/5/10/chartex" xmlns:cx5="http://schemas.microsoft.com/office/drawing/2016/5/11/chartex" xmlns:cx6="http://schemas.microsoft.com/office/drawing/2016/5/12/chartex" xmlns:cx7="http://schemas.microsoft.com/office/drawing/2016/5/13/chartex" xmlns:cx8="http://schemas.microsoft.com/office/drawing/2016/5/14/chartex" xmlns:mc="http://schemas.openxmlformats.org/markup-compatibility/2006" xmlns:aink="http://schemas.microsoft.com/office/drawing/2016/ink" xmlns:am3d="http://schemas.microsoft.com/office/drawing/2017/model3d" xmlns:o="urn:schemas-microsoft-com:office:office" xmlns:oel="http://schemas.microsoft.com/office/2019/extlst" xmlns:r="http://schemas.openxmlformats.org/officeDocument/2006/relationships" xmlns:m="http://schemas.openxmlformats.org/officeDocument/2006/math" xmlns:v="urn:schemas-microsoft-com:vml" xmlns:wp14="http://schemas.microsoft.com/office/word/2010/wordprocessingDrawing" xmlns:wp="http://schemas.openxmlformats.org/drawingml/2006/wordprocessingDrawing" xmlns:w10="urn:schemas-microsoft-com:office:word" xmlns:w="http://schemas.openxmlformats.org/wordprocessingml/2006/main" xmlns:w14="http://schemas.microsoft.com/office/word/2010/wordml" xmlns:w15="http://schemas.microsoft.com/office/word/2012/wordml" xmlns:w16cex="http://schemas.microsoft.com/office/word/2018/wordml/cex" xmlns:w16cid="http://schemas.microsoft.com/office/word/2016/wordml/cid" xmlns:w16="http://schemas.microsoft.com/office/word/2018/wordml" xmlns:w16sdtdh="http://schemas.microsoft.com/office/word/2020/wordml/sdtdatahash" xmlns:w16se="http://schemas.microsoft.com/office/word/2015/wordml/symex" xmlns:wpg="http://schemas.microsoft.com/office/word/2010/wordprocessingGroup" xmlns:wpi="http://schemas.microsoft.com/office/word/2010/wordprocessingInk" xmlns:wne="http://schemas.microsoft.com/office/word/2006/wordml" xmlns:wps="http://schemas.microsoft.com/office/word/2010/wordprocessingShape" mc:Ignorable="w14 w15 w16se w16cid w16 w16cex w16sdtdh wp14">
   <w:p>
     <w:pPr>
       <w:jc w:val="center"/>
@@ -3656,7 +3690,7 @@
 </file>
 
 <file path=word/footnotes.xml><?xml version="1.0" encoding="utf-8"?>
-<w:footnotes xmlns:wpc="http://schemas.microsoft.com/office/word/2010/wordprocessingCanvas" xmlns:cx="http://schemas.microsoft.com/office/drawing/2014/chartex" xmlns:cx1="http://schemas.microsoft.com/office/drawing/2015/9/8/chartex" xmlns:cx2="http://schemas.microsoft.com/office/drawing/2015/10/21/chartex" xmlns:cx3="http://schemas.microsoft.com/office/drawing/2016/5/9/chartex" xmlns:cx4="http://schemas.microsoft.com/office/drawing/2016/5/10/chartex" xmlns:cx5="http://schemas.microsoft.com/office/drawing/2016/5/11/chartex" xmlns:cx6="http://schemas.microsoft.com/office/drawing/2016/5/12/chartex" xmlns:cx7="http://schemas.microsoft.com/office/drawing/2016/5/13/chartex" xmlns:cx8="http://schemas.microsoft.com/office/drawing/2016/5/14/chartex" xmlns:mc="http://schemas.openxmlformats.org/markup-compatibility/2006" xmlns:aink="http://schemas.microsoft.com/office/drawing/2016/ink" xmlns:am3d="http://schemas.microsoft.com/office/drawing/2017/model3d" xmlns:o="urn:schemas-microsoft-com:office:office" xmlns:oel="http://schemas.microsoft.com/office/2019/extlst" xmlns:r="http://schemas.openxmlformats.org/officeDocument/2006/relationships" xmlns:m="http://schemas.openxmlformats.org/officeDocument/2006/math" xmlns:v="urn:schemas-microsoft-com:vml" xmlns:wp14="http://schemas.microsoft.com/office/word/2010/wordprocessingDrawing" xmlns:wp="http://schemas.openxmlformats.org/drawingml/2006/wordprocessingDrawing" xmlns:w10="urn:schemas-microsoft-com:office:word" xmlns:w="http://schemas.openxmlformats.org/wordprocessingml/2006/main" xmlns:w14="http://schemas.microsoft.com/office/word/2010/wordml" xmlns:w15="http://schemas.microsoft.com/office/word/2012/wordml" xmlns:w16cex="http://schemas.microsoft.com/office/word/2018/wordml/cex" xmlns:w16cid="http://schemas.microsoft.com/office/word/2016/wordml/cid" xmlns:w16="http://schemas.microsoft.com/office/word/2018/wordml" xmlns:w16du="http://schemas.microsoft.com/office/word/2023/wordml/word16du" xmlns:w16sdtdh="http://schemas.microsoft.com/office/word/2020/wordml/sdtdatahash" xmlns:w16se="http://schemas.microsoft.com/office/word/2015/wordml/symex" xmlns:wpg="http://schemas.microsoft.com/office/word/2010/wordprocessingGroup" xmlns:wpi="http://schemas.microsoft.com/office/word/2010/wordprocessingInk" xmlns:wne="http://schemas.microsoft.com/office/word/2006/wordml" xmlns:wps="http://schemas.microsoft.com/office/word/2010/wordprocessingShape" mc:Ignorable="w14 w15 w16se w16cid w16 w16cex w16sdtdh w16du wp14">
+<w:footnotes xmlns:wpc="http://schemas.microsoft.com/office/word/2010/wordprocessingCanvas" xmlns:cx="http://schemas.microsoft.com/office/drawing/2014/chartex" xmlns:cx1="http://schemas.microsoft.com/office/drawing/2015/9/8/chartex" xmlns:cx2="http://schemas.microsoft.com/office/drawing/2015/10/21/chartex" xmlns:cx3="http://schemas.microsoft.com/office/drawing/2016/5/9/chartex" xmlns:cx4="http://schemas.microsoft.com/office/drawing/2016/5/10/chartex" xmlns:cx5="http://schemas.microsoft.com/office/drawing/2016/5/11/chartex" xmlns:cx6="http://schemas.microsoft.com/office/drawing/2016/5/12/chartex" xmlns:cx7="http://schemas.microsoft.com/office/drawing/2016/5/13/chartex" xmlns:cx8="http://schemas.microsoft.com/office/drawing/2016/5/14/chartex" xmlns:mc="http://schemas.openxmlformats.org/markup-compatibility/2006" xmlns:aink="http://schemas.microsoft.com/office/drawing/2016/ink" xmlns:am3d="http://schemas.microsoft.com/office/drawing/2017/model3d" xmlns:o="urn:schemas-microsoft-com:office:office" xmlns:oel="http://schemas.microsoft.com/office/2019/extlst" xmlns:r="http://schemas.openxmlformats.org/officeDocument/2006/relationships" xmlns:m="http://schemas.openxmlformats.org/officeDocument/2006/math" xmlns:v="urn:schemas-microsoft-com:vml" xmlns:wp14="http://schemas.microsoft.com/office/word/2010/wordprocessingDrawing" xmlns:wp="http://schemas.openxmlformats.org/drawingml/2006/wordprocessingDrawing" xmlns:w10="urn:schemas-microsoft-com:office:word" xmlns:w="http://schemas.openxmlformats.org/wordprocessingml/2006/main" xmlns:w14="http://schemas.microsoft.com/office/word/2010/wordml" xmlns:w15="http://schemas.microsoft.com/office/word/2012/wordml" xmlns:w16cex="http://schemas.microsoft.com/office/word/2018/wordml/cex" xmlns:w16cid="http://schemas.microsoft.com/office/word/2016/wordml/cid" xmlns:w16="http://schemas.microsoft.com/office/word/2018/wordml" xmlns:w16sdtdh="http://schemas.microsoft.com/office/word/2020/wordml/sdtdatahash" xmlns:w16se="http://schemas.microsoft.com/office/word/2015/wordml/symex" xmlns:wpg="http://schemas.microsoft.com/office/word/2010/wordprocessingGroup" xmlns:wpi="http://schemas.microsoft.com/office/word/2010/wordprocessingInk" xmlns:wne="http://schemas.microsoft.com/office/word/2006/wordml" xmlns:wps="http://schemas.microsoft.com/office/word/2010/wordprocessingShape" mc:Ignorable="w14 w15 w16se w16cid w16 w16cex w16sdtdh wp14">
   <w:footnote w:type="separator" w:id="-1">
     <w:p>
       <w:pPr>
@@ -3688,10 +3722,10 @@
 </file>
 
 <file path=word/header1.xml><?xml version="1.0" encoding="utf-8"?>
-<w:hdr xmlns:wpc="http://schemas.microsoft.com/office/word/2010/wordprocessingCanvas" xmlns:cx="http://schemas.microsoft.com/office/drawing/2014/chartex" xmlns:cx1="http://schemas.microsoft.com/office/drawing/2015/9/8/chartex" xmlns:cx2="http://schemas.microsoft.com/office/drawing/2015/10/21/chartex" xmlns:cx3="http://schemas.microsoft.com/office/drawing/2016/5/9/chartex" xmlns:cx4="http://schemas.microsoft.com/office/drawing/2016/5/10/chartex" xmlns:cx5="http://schemas.microsoft.com/office/drawing/2016/5/11/chartex" xmlns:cx6="http://schemas.microsoft.com/office/drawing/2016/5/12/chartex" xmlns:cx7="http://schemas.microsoft.com/office/drawing/2016/5/13/chartex" xmlns:cx8="http://schemas.microsoft.com/office/drawing/2016/5/14/chartex" xmlns:mc="http://schemas.openxmlformats.org/markup-compatibility/2006" xmlns:aink="http://schemas.microsoft.com/office/drawing/2016/ink" xmlns:am3d="http://schemas.microsoft.com/office/drawing/2017/model3d" xmlns:o="urn:schemas-microsoft-com:office:office" xmlns:oel="http://schemas.microsoft.com/office/2019/extlst" xmlns:r="http://schemas.openxmlformats.org/officeDocument/2006/relationships" xmlns:m="http://schemas.openxmlformats.org/officeDocument/2006/math" xmlns:v="urn:schemas-microsoft-com:vml" xmlns:wp14="http://schemas.microsoft.com/office/word/2010/wordprocessingDrawing" xmlns:wp="http://schemas.openxmlformats.org/drawingml/2006/wordprocessingDrawing" xmlns:w10="urn:schemas-microsoft-com:office:word" xmlns:w="http://schemas.openxmlformats.org/wordprocessingml/2006/main" xmlns:w14="http://schemas.microsoft.com/office/word/2010/wordml" xmlns:w15="http://schemas.microsoft.com/office/word/2012/wordml" xmlns:w16cex="http://schemas.microsoft.com/office/word/2018/wordml/cex" xmlns:w16cid="http://schemas.microsoft.com/office/word/2016/wordml/cid" xmlns:w16="http://schemas.microsoft.com/office/word/2018/wordml" xmlns:w16du="http://schemas.microsoft.com/office/word/2023/wordml/word16du" xmlns:w16sdtdh="http://schemas.microsoft.com/office/word/2020/wordml/sdtdatahash" xmlns:w16se="http://schemas.microsoft.com/office/word/2015/wordml/symex" xmlns:wpg="http://schemas.microsoft.com/office/word/2010/wordprocessingGroup" xmlns:wpi="http://schemas.microsoft.com/office/word/2010/wordprocessingInk" xmlns:wne="http://schemas.microsoft.com/office/word/2006/wordml" xmlns:wps="http://schemas.microsoft.com/office/word/2010/wordprocessingShape" mc:Ignorable="w14 w15 w16se w16cid w16 w16cex w16sdtdh w16du wp14">
+<w:hdr xmlns:wpc="http://schemas.microsoft.com/office/word/2010/wordprocessingCanvas" xmlns:cx="http://schemas.microsoft.com/office/drawing/2014/chartex" xmlns:cx1="http://schemas.microsoft.com/office/drawing/2015/9/8/chartex" xmlns:cx2="http://schemas.microsoft.com/office/drawing/2015/10/21/chartex" xmlns:cx3="http://schemas.microsoft.com/office/drawing/2016/5/9/chartex" xmlns:cx4="http://schemas.microsoft.com/office/drawing/2016/5/10/chartex" xmlns:cx5="http://schemas.microsoft.com/office/drawing/2016/5/11/chartex" xmlns:cx6="http://schemas.microsoft.com/office/drawing/2016/5/12/chartex" xmlns:cx7="http://schemas.microsoft.com/office/drawing/2016/5/13/chartex" xmlns:cx8="http://schemas.microsoft.com/office/drawing/2016/5/14/chartex" xmlns:mc="http://schemas.openxmlformats.org/markup-compatibility/2006" xmlns:aink="http://schemas.microsoft.com/office/drawing/2016/ink" xmlns:am3d="http://schemas.microsoft.com/office/drawing/2017/model3d" xmlns:o="urn:schemas-microsoft-com:office:office" xmlns:oel="http://schemas.microsoft.com/office/2019/extlst" xmlns:r="http://schemas.openxmlformats.org/officeDocument/2006/relationships" xmlns:m="http://schemas.openxmlformats.org/officeDocument/2006/math" xmlns:v="urn:schemas-microsoft-com:vml" xmlns:wp14="http://schemas.microsoft.com/office/word/2010/wordprocessingDrawing" xmlns:wp="http://schemas.openxmlformats.org/drawingml/2006/wordprocessingDrawing" xmlns:w10="urn:schemas-microsoft-com:office:word" xmlns:w="http://schemas.openxmlformats.org/wordprocessingml/2006/main" xmlns:w14="http://schemas.microsoft.com/office/word/2010/wordml" xmlns:w15="http://schemas.microsoft.com/office/word/2012/wordml" xmlns:w16cex="http://schemas.microsoft.com/office/word/2018/wordml/cex" xmlns:w16cid="http://schemas.microsoft.com/office/word/2016/wordml/cid" xmlns:w16="http://schemas.microsoft.com/office/word/2018/wordml" xmlns:w16sdtdh="http://schemas.microsoft.com/office/word/2020/wordml/sdtdatahash" xmlns:w16se="http://schemas.microsoft.com/office/word/2015/wordml/symex" xmlns:wpg="http://schemas.microsoft.com/office/word/2010/wordprocessingGroup" xmlns:wpi="http://schemas.microsoft.com/office/word/2010/wordprocessingInk" xmlns:wne="http://schemas.microsoft.com/office/word/2006/wordml" xmlns:wps="http://schemas.microsoft.com/office/word/2010/wordprocessingShape" mc:Ignorable="w14 w15 w16se w16cid w16 w16cex w16sdtdh wp14">
   <w:p>
     <w:pPr>
-      <w:pStyle w:val="Koptekst"/>
+      <w:pStyle w:val="Header"/>
       <w:jc w:val="center"/>
     </w:pPr>
     <w:r>
@@ -3750,14 +3784,14 @@
   </w:p>
   <w:p>
     <w:pPr>
-      <w:pStyle w:val="Koptekst"/>
+      <w:pStyle w:val="Header"/>
     </w:pPr>
   </w:p>
 </w:hdr>
 </file>
 
 <file path=word/numbering.xml><?xml version="1.0" encoding="utf-8"?>
-<w:numbering xmlns:wpc="http://schemas.microsoft.com/office/word/2010/wordprocessingCanvas" xmlns:cx="http://schemas.microsoft.com/office/drawing/2014/chartex" xmlns:cx1="http://schemas.microsoft.com/office/drawing/2015/9/8/chartex" xmlns:cx2="http://schemas.microsoft.com/office/drawing/2015/10/21/chartex" xmlns:cx3="http://schemas.microsoft.com/office/drawing/2016/5/9/chartex" xmlns:cx4="http://schemas.microsoft.com/office/drawing/2016/5/10/chartex" xmlns:cx5="http://schemas.microsoft.com/office/drawing/2016/5/11/chartex" xmlns:cx6="http://schemas.microsoft.com/office/drawing/2016/5/12/chartex" xmlns:cx7="http://schemas.microsoft.com/office/drawing/2016/5/13/chartex" xmlns:cx8="http://schemas.microsoft.com/office/drawing/2016/5/14/chartex" xmlns:mc="http://schemas.openxmlformats.org/markup-compatibility/2006" xmlns:aink="http://schemas.microsoft.com/office/drawing/2016/ink" xmlns:am3d="http://schemas.microsoft.com/office/drawing/2017/model3d" xmlns:o="urn:schemas-microsoft-com:office:office" xmlns:oel="http://schemas.microsoft.com/office/2019/extlst" xmlns:r="http://schemas.openxmlformats.org/officeDocument/2006/relationships" xmlns:m="http://schemas.openxmlformats.org/officeDocument/2006/math" xmlns:v="urn:schemas-microsoft-com:vml" xmlns:wp14="http://schemas.microsoft.com/office/word/2010/wordprocessingDrawing" xmlns:wp="http://schemas.openxmlformats.org/drawingml/2006/wordprocessingDrawing" xmlns:w10="urn:schemas-microsoft-com:office:word" xmlns:w="http://schemas.openxmlformats.org/wordprocessingml/2006/main" xmlns:w14="http://schemas.microsoft.com/office/word/2010/wordml" xmlns:w15="http://schemas.microsoft.com/office/word/2012/wordml" xmlns:w16cex="http://schemas.microsoft.com/office/word/2018/wordml/cex" xmlns:w16cid="http://schemas.microsoft.com/office/word/2016/wordml/cid" xmlns:w16="http://schemas.microsoft.com/office/word/2018/wordml" xmlns:w16du="http://schemas.microsoft.com/office/word/2023/wordml/word16du" xmlns:w16sdtdh="http://schemas.microsoft.com/office/word/2020/wordml/sdtdatahash" xmlns:w16se="http://schemas.microsoft.com/office/word/2015/wordml/symex" xmlns:wpg="http://schemas.microsoft.com/office/word/2010/wordprocessingGroup" xmlns:wpi="http://schemas.microsoft.com/office/word/2010/wordprocessingInk" xmlns:wne="http://schemas.microsoft.com/office/word/2006/wordml" xmlns:wps="http://schemas.microsoft.com/office/word/2010/wordprocessingShape" mc:Ignorable="w14 w15 w16se w16cid w16 w16cex w16sdtdh w16du wp14">
+<w:numbering xmlns:wpc="http://schemas.microsoft.com/office/word/2010/wordprocessingCanvas" xmlns:cx="http://schemas.microsoft.com/office/drawing/2014/chartex" xmlns:cx1="http://schemas.microsoft.com/office/drawing/2015/9/8/chartex" xmlns:cx2="http://schemas.microsoft.com/office/drawing/2015/10/21/chartex" xmlns:cx3="http://schemas.microsoft.com/office/drawing/2016/5/9/chartex" xmlns:cx4="http://schemas.microsoft.com/office/drawing/2016/5/10/chartex" xmlns:cx5="http://schemas.microsoft.com/office/drawing/2016/5/11/chartex" xmlns:cx6="http://schemas.microsoft.com/office/drawing/2016/5/12/chartex" xmlns:cx7="http://schemas.microsoft.com/office/drawing/2016/5/13/chartex" xmlns:cx8="http://schemas.microsoft.com/office/drawing/2016/5/14/chartex" xmlns:mc="http://schemas.openxmlformats.org/markup-compatibility/2006" xmlns:aink="http://schemas.microsoft.com/office/drawing/2016/ink" xmlns:am3d="http://schemas.microsoft.com/office/drawing/2017/model3d" xmlns:o="urn:schemas-microsoft-com:office:office" xmlns:oel="http://schemas.microsoft.com/office/2019/extlst" xmlns:r="http://schemas.openxmlformats.org/officeDocument/2006/relationships" xmlns:m="http://schemas.openxmlformats.org/officeDocument/2006/math" xmlns:v="urn:schemas-microsoft-com:vml" xmlns:wp14="http://schemas.microsoft.com/office/word/2010/wordprocessingDrawing" xmlns:wp="http://schemas.openxmlformats.org/drawingml/2006/wordprocessingDrawing" xmlns:w10="urn:schemas-microsoft-com:office:word" xmlns:w="http://schemas.openxmlformats.org/wordprocessingml/2006/main" xmlns:w14="http://schemas.microsoft.com/office/word/2010/wordml" xmlns:w15="http://schemas.microsoft.com/office/word/2012/wordml" xmlns:w16cex="http://schemas.microsoft.com/office/word/2018/wordml/cex" xmlns:w16cid="http://schemas.microsoft.com/office/word/2016/wordml/cid" xmlns:w16="http://schemas.microsoft.com/office/word/2018/wordml" xmlns:w16sdtdh="http://schemas.microsoft.com/office/word/2020/wordml/sdtdatahash" xmlns:w16se="http://schemas.microsoft.com/office/word/2015/wordml/symex" xmlns:wpg="http://schemas.microsoft.com/office/word/2010/wordprocessingGroup" xmlns:wpi="http://schemas.microsoft.com/office/word/2010/wordprocessingInk" xmlns:wne="http://schemas.microsoft.com/office/word/2006/wordml" xmlns:wps="http://schemas.microsoft.com/office/word/2010/wordprocessingShape" mc:Ignorable="w14 w15 w16se w16cid w16 w16cex w16sdtdh wp14">
   <w:abstractNum w:abstractNumId="0" w15:restartNumberingAfterBreak="0">
     <w:nsid w:val="0024007A"/>
     <w:multiLevelType w:val="hybridMultilevel"/>
@@ -7661,7 +7695,7 @@
 </file>
 
 <file path=word/styles.xml><?xml version="1.0" encoding="utf-8"?>
-<w:styles xmlns:mc="http://schemas.openxmlformats.org/markup-compatibility/2006" xmlns:r="http://schemas.openxmlformats.org/officeDocument/2006/relationships" xmlns:w="http://schemas.openxmlformats.org/wordprocessingml/2006/main" xmlns:w14="http://schemas.microsoft.com/office/word/2010/wordml" xmlns:w15="http://schemas.microsoft.com/office/word/2012/wordml" xmlns:w16cex="http://schemas.microsoft.com/office/word/2018/wordml/cex" xmlns:w16cid="http://schemas.microsoft.com/office/word/2016/wordml/cid" xmlns:w16="http://schemas.microsoft.com/office/word/2018/wordml" xmlns:w16du="http://schemas.microsoft.com/office/word/2023/wordml/word16du" xmlns:w16sdtdh="http://schemas.microsoft.com/office/word/2020/wordml/sdtdatahash" xmlns:w16se="http://schemas.microsoft.com/office/word/2015/wordml/symex" mc:Ignorable="w14 w15 w16se w16cid w16 w16cex w16sdtdh w16du">
+<w:styles xmlns:mc="http://schemas.openxmlformats.org/markup-compatibility/2006" xmlns:r="http://schemas.openxmlformats.org/officeDocument/2006/relationships" xmlns:w="http://schemas.openxmlformats.org/wordprocessingml/2006/main" xmlns:w14="http://schemas.microsoft.com/office/word/2010/wordml" xmlns:w15="http://schemas.microsoft.com/office/word/2012/wordml" xmlns:w16cex="http://schemas.microsoft.com/office/word/2018/wordml/cex" xmlns:w16cid="http://schemas.microsoft.com/office/word/2016/wordml/cid" xmlns:w16="http://schemas.microsoft.com/office/word/2018/wordml" xmlns:w16sdtdh="http://schemas.microsoft.com/office/word/2020/wordml/sdtdatahash" xmlns:w16se="http://schemas.microsoft.com/office/word/2015/wordml/symex" mc:Ignorable="w14 w15 w16se w16cid w16 w16cex w16sdtdh">
   <w:docDefaults>
     <w:rPrDefault>
       <w:rPr>
@@ -8055,16 +8089,16 @@
     <w:lsdException w:name="Unresolved Mention" w:semiHidden="1" w:unhideWhenUsed="1"/>
     <w:lsdException w:name="Smart Link" w:semiHidden="1" w:unhideWhenUsed="1"/>
   </w:latentStyles>
-  <w:style w:type="paragraph" w:default="1" w:styleId="Standaard">
+  <w:style w:type="paragraph" w:default="1" w:styleId="Normal">
     <w:name w:val="Normal"/>
     <w:qFormat/>
     <w:rsid w:val="00B44264"/>
   </w:style>
-  <w:style w:type="paragraph" w:styleId="Kop1">
+  <w:style w:type="paragraph" w:styleId="Heading1">
     <w:name w:val="heading 1"/>
-    <w:basedOn w:val="Standaard"/>
-    <w:next w:val="Standaard"/>
-    <w:link w:val="Kop1Char"/>
+    <w:basedOn w:val="Normal"/>
+    <w:next w:val="Normal"/>
+    <w:link w:val="Heading1Char"/>
     <w:uiPriority w:val="9"/>
     <w:qFormat/>
     <w:rsid w:val="00AE17AC"/>
@@ -8081,11 +8115,11 @@
       <w:szCs w:val="32"/>
     </w:rPr>
   </w:style>
-  <w:style w:type="paragraph" w:styleId="Kop2">
+  <w:style w:type="paragraph" w:styleId="Heading2">
     <w:name w:val="heading 2"/>
-    <w:basedOn w:val="Standaard"/>
-    <w:next w:val="Standaard"/>
-    <w:link w:val="Kop2Char"/>
+    <w:basedOn w:val="Normal"/>
+    <w:next w:val="Normal"/>
+    <w:link w:val="Heading2Char"/>
     <w:uiPriority w:val="9"/>
     <w:unhideWhenUsed/>
     <w:qFormat/>
@@ -8104,11 +8138,11 @@
       <w:szCs w:val="26"/>
     </w:rPr>
   </w:style>
-  <w:style w:type="paragraph" w:styleId="Kop3">
+  <w:style w:type="paragraph" w:styleId="Heading3">
     <w:name w:val="heading 3"/>
-    <w:basedOn w:val="Standaard"/>
-    <w:next w:val="Standaard"/>
-    <w:link w:val="Kop3Char"/>
+    <w:basedOn w:val="Normal"/>
+    <w:next w:val="Normal"/>
+    <w:link w:val="Heading3Char"/>
     <w:uiPriority w:val="9"/>
     <w:unhideWhenUsed/>
     <w:qFormat/>
@@ -8126,11 +8160,11 @@
       <w:szCs w:val="24"/>
     </w:rPr>
   </w:style>
-  <w:style w:type="paragraph" w:styleId="Kop4">
+  <w:style w:type="paragraph" w:styleId="Heading4">
     <w:name w:val="heading 4"/>
-    <w:basedOn w:val="Standaard"/>
-    <w:next w:val="Standaard"/>
-    <w:link w:val="Kop4Char"/>
+    <w:basedOn w:val="Normal"/>
+    <w:next w:val="Normal"/>
+    <w:link w:val="Heading4Char"/>
     <w:uiPriority w:val="9"/>
     <w:semiHidden/>
     <w:unhideWhenUsed/>
@@ -8149,11 +8183,11 @@
       <w:color w:val="000000" w:themeColor="text1"/>
     </w:rPr>
   </w:style>
-  <w:style w:type="paragraph" w:styleId="Kop6">
+  <w:style w:type="paragraph" w:styleId="Heading6">
     <w:name w:val="heading 6"/>
-    <w:basedOn w:val="Standaard"/>
-    <w:next w:val="Standaard"/>
-    <w:link w:val="Kop6Char"/>
+    <w:basedOn w:val="Normal"/>
+    <w:next w:val="Normal"/>
+    <w:link w:val="Heading6Char"/>
     <w:uiPriority w:val="9"/>
     <w:semiHidden/>
     <w:unhideWhenUsed/>
@@ -8170,13 +8204,13 @@
       <w:color w:val="1F4D78" w:themeColor="accent1" w:themeShade="7F"/>
     </w:rPr>
   </w:style>
-  <w:style w:type="character" w:default="1" w:styleId="Standaardalinea-lettertype">
+  <w:style w:type="character" w:default="1" w:styleId="DefaultParagraphFont">
     <w:name w:val="Default Paragraph Font"/>
     <w:uiPriority w:val="1"/>
     <w:semiHidden/>
     <w:unhideWhenUsed/>
   </w:style>
-  <w:style w:type="table" w:default="1" w:styleId="Standaardtabel">
+  <w:style w:type="table" w:default="1" w:styleId="TableNormal">
     <w:name w:val="Normal Table"/>
     <w:uiPriority w:val="99"/>
     <w:semiHidden/>
@@ -8191,16 +8225,16 @@
       </w:tblCellMar>
     </w:tblPr>
   </w:style>
-  <w:style w:type="numbering" w:default="1" w:styleId="Geenlijst">
+  <w:style w:type="numbering" w:default="1" w:styleId="NoList">
     <w:name w:val="No List"/>
     <w:uiPriority w:val="99"/>
     <w:semiHidden/>
     <w:unhideWhenUsed/>
   </w:style>
-  <w:style w:type="paragraph" w:styleId="Koptekst">
+  <w:style w:type="paragraph" w:styleId="Header">
     <w:name w:val="header"/>
-    <w:basedOn w:val="Standaard"/>
-    <w:link w:val="KoptekstChar"/>
+    <w:basedOn w:val="Normal"/>
+    <w:link w:val="HeaderChar"/>
     <w:uiPriority w:val="99"/>
     <w:unhideWhenUsed/>
     <w:rsid w:val="003D0CAD"/>
@@ -8212,17 +8246,17 @@
       <w:spacing w:after="0" w:line="240" w:lineRule="auto"/>
     </w:pPr>
   </w:style>
-  <w:style w:type="character" w:customStyle="1" w:styleId="KoptekstChar">
-    <w:name w:val="Koptekst Char"/>
-    <w:basedOn w:val="Standaardalinea-lettertype"/>
-    <w:link w:val="Koptekst"/>
+  <w:style w:type="character" w:customStyle="1" w:styleId="HeaderChar">
+    <w:name w:val="Header Char"/>
+    <w:basedOn w:val="DefaultParagraphFont"/>
+    <w:link w:val="Header"/>
     <w:uiPriority w:val="99"/>
     <w:rsid w:val="003D0CAD"/>
   </w:style>
-  <w:style w:type="paragraph" w:styleId="Voettekst">
+  <w:style w:type="paragraph" w:styleId="Footer">
     <w:name w:val="footer"/>
-    <w:basedOn w:val="Standaard"/>
-    <w:link w:val="VoettekstChar"/>
+    <w:basedOn w:val="Normal"/>
+    <w:link w:val="FooterChar"/>
     <w:uiPriority w:val="99"/>
     <w:unhideWhenUsed/>
     <w:rsid w:val="003D0CAD"/>
@@ -8234,16 +8268,16 @@
       <w:spacing w:after="0" w:line="240" w:lineRule="auto"/>
     </w:pPr>
   </w:style>
-  <w:style w:type="character" w:customStyle="1" w:styleId="VoettekstChar">
-    <w:name w:val="Voettekst Char"/>
-    <w:basedOn w:val="Standaardalinea-lettertype"/>
-    <w:link w:val="Voettekst"/>
+  <w:style w:type="character" w:customStyle="1" w:styleId="FooterChar">
+    <w:name w:val="Footer Char"/>
+    <w:basedOn w:val="DefaultParagraphFont"/>
+    <w:link w:val="Footer"/>
     <w:uiPriority w:val="99"/>
     <w:rsid w:val="003D0CAD"/>
   </w:style>
-  <w:style w:type="table" w:styleId="Tabelraster">
+  <w:style w:type="table" w:styleId="TableGrid">
     <w:name w:val="Table Grid"/>
-    <w:basedOn w:val="Standaardtabel"/>
+    <w:basedOn w:val="TableNormal"/>
     <w:uiPriority w:val="59"/>
     <w:rsid w:val="003D0CAD"/>
     <w:pPr>
@@ -8260,9 +8294,9 @@
       </w:tblBorders>
     </w:tblPr>
   </w:style>
-  <w:style w:type="paragraph" w:styleId="Lijstalinea">
+  <w:style w:type="paragraph" w:styleId="ListParagraph">
     <w:name w:val="List Paragraph"/>
-    <w:basedOn w:val="Standaard"/>
+    <w:basedOn w:val="Normal"/>
     <w:uiPriority w:val="34"/>
     <w:qFormat/>
     <w:rsid w:val="00716F2B"/>
@@ -8271,10 +8305,10 @@
       <w:contextualSpacing/>
     </w:pPr>
   </w:style>
-  <w:style w:type="character" w:customStyle="1" w:styleId="Kop1Char">
-    <w:name w:val="Kop 1 Char"/>
-    <w:basedOn w:val="Standaardalinea-lettertype"/>
-    <w:link w:val="Kop1"/>
+  <w:style w:type="character" w:customStyle="1" w:styleId="Heading1Char">
+    <w:name w:val="Heading 1 Char"/>
+    <w:basedOn w:val="DefaultParagraphFont"/>
+    <w:link w:val="Heading1"/>
     <w:uiPriority w:val="9"/>
     <w:rsid w:val="00AE17AC"/>
     <w:rPr>
@@ -8284,10 +8318,10 @@
       <w:szCs w:val="32"/>
     </w:rPr>
   </w:style>
-  <w:style w:type="character" w:customStyle="1" w:styleId="Kop2Char">
-    <w:name w:val="Kop 2 Char"/>
-    <w:basedOn w:val="Standaardalinea-lettertype"/>
-    <w:link w:val="Kop2"/>
+  <w:style w:type="character" w:customStyle="1" w:styleId="Heading2Char">
+    <w:name w:val="Heading 2 Char"/>
+    <w:basedOn w:val="DefaultParagraphFont"/>
+    <w:link w:val="Heading2"/>
     <w:uiPriority w:val="9"/>
     <w:rsid w:val="00B44264"/>
     <w:rPr>
@@ -8297,10 +8331,10 @@
       <w:szCs w:val="26"/>
     </w:rPr>
   </w:style>
-  <w:style w:type="character" w:customStyle="1" w:styleId="Kop3Char">
-    <w:name w:val="Kop 3 Char"/>
-    <w:basedOn w:val="Standaardalinea-lettertype"/>
-    <w:link w:val="Kop3"/>
+  <w:style w:type="character" w:customStyle="1" w:styleId="Heading3Char">
+    <w:name w:val="Heading 3 Char"/>
+    <w:basedOn w:val="DefaultParagraphFont"/>
+    <w:link w:val="Heading3"/>
     <w:uiPriority w:val="9"/>
     <w:rsid w:val="00B44264"/>
     <w:rPr>
@@ -8310,10 +8344,10 @@
       <w:szCs w:val="24"/>
     </w:rPr>
   </w:style>
-  <w:style w:type="character" w:customStyle="1" w:styleId="Kop4Char">
-    <w:name w:val="Kop 4 Char"/>
-    <w:basedOn w:val="Standaardalinea-lettertype"/>
-    <w:link w:val="Kop4"/>
+  <w:style w:type="character" w:customStyle="1" w:styleId="Heading4Char">
+    <w:name w:val="Heading 4 Char"/>
+    <w:basedOn w:val="DefaultParagraphFont"/>
+    <w:link w:val="Heading4"/>
     <w:uiPriority w:val="9"/>
     <w:semiHidden/>
     <w:rsid w:val="00B44264"/>
@@ -8324,10 +8358,10 @@
       <w:color w:val="000000" w:themeColor="text1"/>
     </w:rPr>
   </w:style>
-  <w:style w:type="paragraph" w:styleId="Ballontekst">
+  <w:style w:type="paragraph" w:styleId="BalloonText">
     <w:name w:val="Balloon Text"/>
-    <w:basedOn w:val="Standaard"/>
-    <w:link w:val="BallontekstChar"/>
+    <w:basedOn w:val="Normal"/>
+    <w:link w:val="BalloonTextChar"/>
     <w:uiPriority w:val="99"/>
     <w:semiHidden/>
     <w:unhideWhenUsed/>
@@ -8341,10 +8375,10 @@
       <w:szCs w:val="16"/>
     </w:rPr>
   </w:style>
-  <w:style w:type="character" w:customStyle="1" w:styleId="BallontekstChar">
-    <w:name w:val="Ballontekst Char"/>
-    <w:basedOn w:val="Standaardalinea-lettertype"/>
-    <w:link w:val="Ballontekst"/>
+  <w:style w:type="character" w:customStyle="1" w:styleId="BalloonTextChar">
+    <w:name w:val="Balloon Text Char"/>
+    <w:basedOn w:val="DefaultParagraphFont"/>
+    <w:link w:val="BalloonText"/>
     <w:uiPriority w:val="99"/>
     <w:semiHidden/>
     <w:rsid w:val="00756DEF"/>
@@ -8354,10 +8388,10 @@
       <w:szCs w:val="16"/>
     </w:rPr>
   </w:style>
-  <w:style w:type="paragraph" w:styleId="Kopvaninhoudsopgave">
+  <w:style w:type="paragraph" w:styleId="TOCHeading">
     <w:name w:val="TOC Heading"/>
-    <w:basedOn w:val="Kop1"/>
-    <w:next w:val="Standaard"/>
+    <w:basedOn w:val="Heading1"/>
+    <w:next w:val="Normal"/>
     <w:uiPriority w:val="39"/>
     <w:unhideWhenUsed/>
     <w:qFormat/>
@@ -8376,10 +8410,10 @@
       <w:lang w:eastAsia="nl-NL"/>
     </w:rPr>
   </w:style>
-  <w:style w:type="paragraph" w:styleId="Inhopg1">
+  <w:style w:type="paragraph" w:styleId="TOC1">
     <w:name w:val="toc 1"/>
-    <w:basedOn w:val="Standaard"/>
-    <w:next w:val="Standaard"/>
+    <w:basedOn w:val="Normal"/>
+    <w:next w:val="Normal"/>
     <w:autoRedefine/>
     <w:uiPriority w:val="39"/>
     <w:unhideWhenUsed/>
@@ -8390,7 +8424,7 @@
   </w:style>
   <w:style w:type="character" w:styleId="Hyperlink">
     <w:name w:val="Hyperlink"/>
-    <w:basedOn w:val="Standaardalinea-lettertype"/>
+    <w:basedOn w:val="DefaultParagraphFont"/>
     <w:uiPriority w:val="99"/>
     <w:unhideWhenUsed/>
     <w:rsid w:val="00DD7202"/>
@@ -8399,11 +8433,11 @@
       <w:u w:val="single"/>
     </w:rPr>
   </w:style>
-  <w:style w:type="paragraph" w:styleId="Titel">
+  <w:style w:type="paragraph" w:styleId="Title">
     <w:name w:val="Title"/>
-    <w:basedOn w:val="Standaard"/>
-    <w:next w:val="Standaard"/>
-    <w:link w:val="TitelChar"/>
+    <w:basedOn w:val="Normal"/>
+    <w:next w:val="Normal"/>
+    <w:link w:val="TitleChar"/>
     <w:uiPriority w:val="10"/>
     <w:qFormat/>
     <w:rsid w:val="00DD7202"/>
@@ -8423,10 +8457,10 @@
       <w:szCs w:val="52"/>
     </w:rPr>
   </w:style>
-  <w:style w:type="character" w:customStyle="1" w:styleId="TitelChar">
-    <w:name w:val="Titel Char"/>
-    <w:basedOn w:val="Standaardalinea-lettertype"/>
-    <w:link w:val="Titel"/>
+  <w:style w:type="character" w:customStyle="1" w:styleId="TitleChar">
+    <w:name w:val="Title Char"/>
+    <w:basedOn w:val="DefaultParagraphFont"/>
+    <w:link w:val="Title"/>
     <w:uiPriority w:val="10"/>
     <w:rsid w:val="00DD7202"/>
     <w:rPr>
@@ -8438,11 +8472,11 @@
       <w:szCs w:val="52"/>
     </w:rPr>
   </w:style>
-  <w:style w:type="paragraph" w:styleId="Ondertitel">
+  <w:style w:type="paragraph" w:styleId="Subtitle">
     <w:name w:val="Subtitle"/>
-    <w:basedOn w:val="Standaard"/>
-    <w:next w:val="Standaard"/>
-    <w:link w:val="OndertitelChar"/>
+    <w:basedOn w:val="Normal"/>
+    <w:next w:val="Normal"/>
+    <w:link w:val="SubtitleChar"/>
     <w:uiPriority w:val="11"/>
     <w:qFormat/>
     <w:rsid w:val="00DD7202"/>
@@ -8461,10 +8495,10 @@
       <w:szCs w:val="24"/>
     </w:rPr>
   </w:style>
-  <w:style w:type="character" w:customStyle="1" w:styleId="OndertitelChar">
-    <w:name w:val="Ondertitel Char"/>
-    <w:basedOn w:val="Standaardalinea-lettertype"/>
-    <w:link w:val="Ondertitel"/>
+  <w:style w:type="character" w:customStyle="1" w:styleId="SubtitleChar">
+    <w:name w:val="Subtitle Char"/>
+    <w:basedOn w:val="DefaultParagraphFont"/>
+    <w:link w:val="Subtitle"/>
     <w:uiPriority w:val="11"/>
     <w:rsid w:val="00DD7202"/>
     <w:rPr>
@@ -8477,9 +8511,9 @@
       <w:szCs w:val="24"/>
     </w:rPr>
   </w:style>
-  <w:style w:type="character" w:styleId="Verwijzingopmerking">
+  <w:style w:type="character" w:styleId="CommentReference">
     <w:name w:val="annotation reference"/>
-    <w:basedOn w:val="Standaardalinea-lettertype"/>
+    <w:basedOn w:val="DefaultParagraphFont"/>
     <w:uiPriority w:val="99"/>
     <w:semiHidden/>
     <w:unhideWhenUsed/>
@@ -8489,10 +8523,10 @@
       <w:szCs w:val="18"/>
     </w:rPr>
   </w:style>
-  <w:style w:type="paragraph" w:styleId="Tekstopmerking">
+  <w:style w:type="paragraph" w:styleId="CommentText">
     <w:name w:val="annotation text"/>
-    <w:basedOn w:val="Standaard"/>
-    <w:link w:val="TekstopmerkingChar"/>
+    <w:basedOn w:val="Normal"/>
+    <w:link w:val="CommentTextChar"/>
     <w:uiPriority w:val="99"/>
     <w:semiHidden/>
     <w:unhideWhenUsed/>
@@ -8505,10 +8539,10 @@
       <w:szCs w:val="24"/>
     </w:rPr>
   </w:style>
-  <w:style w:type="character" w:customStyle="1" w:styleId="TekstopmerkingChar">
-    <w:name w:val="Tekst opmerking Char"/>
-    <w:basedOn w:val="Standaardalinea-lettertype"/>
-    <w:link w:val="Tekstopmerking"/>
+  <w:style w:type="character" w:customStyle="1" w:styleId="CommentTextChar">
+    <w:name w:val="Comment Text Char"/>
+    <w:basedOn w:val="DefaultParagraphFont"/>
+    <w:link w:val="CommentText"/>
     <w:uiPriority w:val="99"/>
     <w:semiHidden/>
     <w:rsid w:val="001F68CA"/>
@@ -8517,11 +8551,11 @@
       <w:szCs w:val="24"/>
     </w:rPr>
   </w:style>
-  <w:style w:type="paragraph" w:styleId="Onderwerpvanopmerking">
+  <w:style w:type="paragraph" w:styleId="CommentSubject">
     <w:name w:val="annotation subject"/>
-    <w:basedOn w:val="Tekstopmerking"/>
-    <w:next w:val="Tekstopmerking"/>
-    <w:link w:val="OnderwerpvanopmerkingChar"/>
+    <w:basedOn w:val="CommentText"/>
+    <w:next w:val="CommentText"/>
+    <w:link w:val="CommentSubjectChar"/>
     <w:uiPriority w:val="99"/>
     <w:semiHidden/>
     <w:unhideWhenUsed/>
@@ -8533,10 +8567,10 @@
       <w:szCs w:val="20"/>
     </w:rPr>
   </w:style>
-  <w:style w:type="character" w:customStyle="1" w:styleId="OnderwerpvanopmerkingChar">
-    <w:name w:val="Onderwerp van opmerking Char"/>
-    <w:basedOn w:val="TekstopmerkingChar"/>
-    <w:link w:val="Onderwerpvanopmerking"/>
+  <w:style w:type="character" w:customStyle="1" w:styleId="CommentSubjectChar">
+    <w:name w:val="Comment Subject Char"/>
+    <w:basedOn w:val="CommentTextChar"/>
+    <w:link w:val="CommentSubject"/>
     <w:uiPriority w:val="99"/>
     <w:semiHidden/>
     <w:rsid w:val="001F68CA"/>
@@ -8549,12 +8583,12 @@
   </w:style>
   <w:style w:type="character" w:customStyle="1" w:styleId="lewnzc">
     <w:name w:val="lewnzc"/>
-    <w:basedOn w:val="Standaardalinea-lettertype"/>
+    <w:basedOn w:val="DefaultParagraphFont"/>
     <w:rsid w:val="003A1469"/>
   </w:style>
-  <w:style w:type="character" w:styleId="Nadruk">
+  <w:style w:type="character" w:styleId="Emphasis">
     <w:name w:val="Emphasis"/>
-    <w:basedOn w:val="Standaardalinea-lettertype"/>
+    <w:basedOn w:val="DefaultParagraphFont"/>
     <w:uiPriority w:val="20"/>
     <w:qFormat/>
     <w:rsid w:val="003A1469"/>
@@ -8565,10 +8599,10 @@
   </w:style>
   <w:style w:type="character" w:customStyle="1" w:styleId="tlssbb">
     <w:name w:val="tlssbb"/>
-    <w:basedOn w:val="Standaardalinea-lettertype"/>
+    <w:basedOn w:val="DefaultParagraphFont"/>
     <w:rsid w:val="00B2286A"/>
   </w:style>
-  <w:style w:type="paragraph" w:styleId="Geenafstand">
+  <w:style w:type="paragraph" w:styleId="NoSpacing">
     <w:name w:val="No Spacing"/>
     <w:uiPriority w:val="1"/>
     <w:qFormat/>
@@ -8577,10 +8611,10 @@
       <w:spacing w:after="0" w:line="240" w:lineRule="auto"/>
     </w:pPr>
   </w:style>
-  <w:style w:type="character" w:customStyle="1" w:styleId="Kop6Char">
-    <w:name w:val="Kop 6 Char"/>
-    <w:basedOn w:val="Standaardalinea-lettertype"/>
-    <w:link w:val="Kop6"/>
+  <w:style w:type="character" w:customStyle="1" w:styleId="Heading6Char">
+    <w:name w:val="Heading 6 Char"/>
+    <w:basedOn w:val="DefaultParagraphFont"/>
+    <w:link w:val="Heading6"/>
     <w:uiPriority w:val="9"/>
     <w:semiHidden/>
     <w:rsid w:val="00710649"/>
@@ -8589,10 +8623,10 @@
       <w:color w:val="1F4D78" w:themeColor="accent1" w:themeShade="7F"/>
     </w:rPr>
   </w:style>
-  <w:style w:type="paragraph" w:styleId="Inhopg3">
+  <w:style w:type="paragraph" w:styleId="TOC3">
     <w:name w:val="toc 3"/>
-    <w:basedOn w:val="Standaard"/>
-    <w:next w:val="Standaard"/>
+    <w:basedOn w:val="Normal"/>
+    <w:next w:val="Normal"/>
     <w:autoRedefine/>
     <w:uiPriority w:val="39"/>
     <w:unhideWhenUsed/>
@@ -8602,10 +8636,10 @@
       <w:ind w:left="440"/>
     </w:pPr>
   </w:style>
-  <w:style w:type="paragraph" w:styleId="Inhopg2">
+  <w:style w:type="paragraph" w:styleId="TOC2">
     <w:name w:val="toc 2"/>
-    <w:basedOn w:val="Standaard"/>
-    <w:next w:val="Standaard"/>
+    <w:basedOn w:val="Normal"/>
+    <w:next w:val="Normal"/>
     <w:autoRedefine/>
     <w:uiPriority w:val="39"/>
     <w:unhideWhenUsed/>
@@ -8880,6 +8914,10 @@
 </file>
 
 <file path=customXml/item1.xml><?xml version="1.0" encoding="utf-8"?>
+<b:Sources xmlns:b="http://schemas.openxmlformats.org/officeDocument/2006/bibliography" xmlns="http://schemas.openxmlformats.org/officeDocument/2006/bibliography" SelectedStyle="\APASixthEditionOfficeOnline.xsl" StyleName="APA" Version="6"/>
+</file>
+
+<file path=customXml/item2.xml><?xml version="1.0" encoding="utf-8"?>
 <?mso-contentType ?>
 <FormTemplates xmlns="http://schemas.microsoft.com/sharepoint/v3/contenttype/forms">
   <Display>DocumentLibraryForm</Display>
@@ -8888,23 +8926,7 @@
 </FormTemplates>
 </file>
 
-<file path=customXml/item2.xml><?xml version="1.0" encoding="utf-8"?>
-<b:Sources xmlns:b="http://schemas.openxmlformats.org/officeDocument/2006/bibliography" xmlns="http://schemas.openxmlformats.org/officeDocument/2006/bibliography" SelectedStyle="\APASixthEditionOfficeOnline.xsl" StyleName="APA" Version="6"/>
-</file>
-
 <file path=customXml/item3.xml><?xml version="1.0" encoding="utf-8"?>
-<p:properties xmlns:p="http://schemas.microsoft.com/office/2006/metadata/properties" xmlns:xsi="http://www.w3.org/2001/XMLSchema-instance" xmlns:pc="http://schemas.microsoft.com/office/infopath/2007/PartnerControls">
-  <documentManagement>
-    <TaxCatchAll xmlns="008856c5-5e82-4bb2-b94b-d933afeebe23" xsi:nil="true"/>
-    <lcf76f155ced4ddcb4097134ff3c332f xmlns="af67ef0d-29db-4b47-be19-49750d2c5b46">
-      <Terms xmlns="http://schemas.microsoft.com/office/infopath/2007/PartnerControls"/>
-    </lcf76f155ced4ddcb4097134ff3c332f>
-    <ReferenceId xmlns="af67ef0d-29db-4b47-be19-49750d2c5b46" xsi:nil="true"/>
-  </documentManagement>
-</p:properties>
-</file>
-
-<file path=customXml/item4.xml><?xml version="1.0" encoding="utf-8"?>
 <ct:contentTypeSchema xmlns:ct="http://schemas.microsoft.com/office/2006/metadata/contentType" xmlns:ma="http://schemas.microsoft.com/office/2006/metadata/properties/metaAttributes" ct:_="" ma:_="" ma:contentTypeName="Document" ma:contentTypeID="0x0101006C39DBBF652C2340BF53430F610DD865" ma:contentTypeVersion="11" ma:contentTypeDescription="Een nieuw document maken." ma:contentTypeScope="" ma:versionID="60db07fc097eb24813764849fe057c7f">
   <xsd:schema xmlns:xsd="http://www.w3.org/2001/XMLSchema" xmlns:xs="http://www.w3.org/2001/XMLSchema" xmlns:p="http://schemas.microsoft.com/office/2006/metadata/properties" xmlns:ns2="af67ef0d-29db-4b47-be19-49750d2c5b46" xmlns:ns3="008856c5-5e82-4bb2-b94b-d933afeebe23" targetNamespace="http://schemas.microsoft.com/office/2006/metadata/properties" ma:root="true" ma:fieldsID="cf84cc938520378e82474522eeb5760d" ns2:_="" ns3:_="">
     <xsd:import namespace="af67ef0d-29db-4b47-be19-49750d2c5b46"/>
@@ -9099,7 +9121,27 @@
 </ct:contentTypeSchema>
 </file>
 
+<file path=customXml/item4.xml><?xml version="1.0" encoding="utf-8"?>
+<p:properties xmlns:p="http://schemas.microsoft.com/office/2006/metadata/properties" xmlns:xsi="http://www.w3.org/2001/XMLSchema-instance" xmlns:pc="http://schemas.microsoft.com/office/infopath/2007/PartnerControls">
+  <documentManagement>
+    <TaxCatchAll xmlns="008856c5-5e82-4bb2-b94b-d933afeebe23" xsi:nil="true"/>
+    <lcf76f155ced4ddcb4097134ff3c332f xmlns="af67ef0d-29db-4b47-be19-49750d2c5b46">
+      <Terms xmlns="http://schemas.microsoft.com/office/infopath/2007/PartnerControls"/>
+    </lcf76f155ced4ddcb4097134ff3c332f>
+    <ReferenceId xmlns="af67ef0d-29db-4b47-be19-49750d2c5b46" xsi:nil="true"/>
+  </documentManagement>
+</p:properties>
+</file>
+
 <file path=customXml/itemProps1.xml><?xml version="1.0" encoding="utf-8"?>
+<ds:datastoreItem xmlns:ds="http://schemas.openxmlformats.org/officeDocument/2006/customXml" ds:itemID="{72B7D650-2FAA-4D72-B587-235E59E6AC26}">
+  <ds:schemaRefs>
+    <ds:schemaRef ds:uri="http://schemas.openxmlformats.org/officeDocument/2006/bibliography"/>
+  </ds:schemaRefs>
+</ds:datastoreItem>
+</file>
+
+<file path=customXml/itemProps2.xml><?xml version="1.0" encoding="utf-8"?>
 <ds:datastoreItem xmlns:ds="http://schemas.openxmlformats.org/officeDocument/2006/customXml" ds:itemID="{C6916C6B-E06E-47CD-A094-BBBE44C5EA8C}">
   <ds:schemaRefs>
     <ds:schemaRef ds:uri="http://schemas.microsoft.com/sharepoint/v3/contenttype/forms"/>
@@ -9107,25 +9149,32 @@
 </ds:datastoreItem>
 </file>
 
-<file path=customXml/itemProps2.xml><?xml version="1.0" encoding="utf-8"?>
-<ds:datastoreItem xmlns:ds="http://schemas.openxmlformats.org/officeDocument/2006/customXml" ds:itemID="{72B7D650-2FAA-4D72-B587-235E59E6AC26}">
+<file path=customXml/itemProps3.xml><?xml version="1.0" encoding="utf-8"?>
+<ds:datastoreItem xmlns:ds="http://schemas.openxmlformats.org/officeDocument/2006/customXml" ds:itemID="{05582040-8D66-419E-8845-E4115F9C6240}">
   <ds:schemaRefs>
-    <ds:schemaRef ds:uri="http://schemas.openxmlformats.org/officeDocument/2006/bibliography"/>
-  </ds:schemaRefs>
-</ds:datastoreItem>
-</file>
-
-<file path=customXml/itemProps3.xml><?xml version="1.0" encoding="utf-8"?>
-<ds:datastoreItem xmlns:ds="http://schemas.openxmlformats.org/officeDocument/2006/customXml" ds:itemID="{846B1C81-E993-40E7-BCC5-DA63F0CD945C}">
-  <ds:schemaRefs>
+    <ds:schemaRef ds:uri="http://schemas.microsoft.com/office/2006/metadata/contentType"/>
+    <ds:schemaRef ds:uri="http://schemas.microsoft.com/office/2006/metadata/properties/metaAttributes"/>
+    <ds:schemaRef ds:uri="http://www.w3.org/2001/XMLSchema"/>
     <ds:schemaRef ds:uri="http://schemas.microsoft.com/office/2006/metadata/properties"/>
+    <ds:schemaRef ds:uri="af67ef0d-29db-4b47-be19-49750d2c5b46"/>
+    <ds:schemaRef ds:uri="008856c5-5e82-4bb2-b94b-d933afeebe23"/>
+    <ds:schemaRef ds:uri="http://schemas.microsoft.com/office/2006/documentManagement/types"/>
     <ds:schemaRef ds:uri="http://schemas.microsoft.com/office/infopath/2007/PartnerControls"/>
-    <ds:schemaRef ds:uri="32dd6115-ce5d-46b4-b638-9e7d5ca6cbee"/>
-    <ds:schemaRef ds:uri="094ecc41-7a37-40c9-8390-f18431712098"/>
+    <ds:schemaRef ds:uri="http://schemas.openxmlformats.org/package/2006/metadata/core-properties"/>
+    <ds:schemaRef ds:uri="http://purl.org/dc/elements/1.1/"/>
+    <ds:schemaRef ds:uri="http://purl.org/dc/terms/"/>
+    <ds:schemaRef ds:uri="http://schemas.microsoft.com/internal/obd"/>
   </ds:schemaRefs>
 </ds:datastoreItem>
 </file>
 
 <file path=customXml/itemProps4.xml><?xml version="1.0" encoding="utf-8"?>
-<ds:datastoreItem xmlns:ds="http://schemas.openxmlformats.org/officeDocument/2006/customXml" ds:itemID="{05582040-8D66-419E-8845-E4115F9C6240}"/>
+<ds:datastoreItem xmlns:ds="http://schemas.openxmlformats.org/officeDocument/2006/customXml" ds:itemID="{846B1C81-E993-40E7-BCC5-DA63F0CD945C}">
+  <ds:schemaRefs>
+    <ds:schemaRef ds:uri="http://schemas.microsoft.com/office/2006/metadata/properties"/>
+    <ds:schemaRef ds:uri="http://schemas.microsoft.com/office/infopath/2007/PartnerControls"/>
+    <ds:schemaRef ds:uri="008856c5-5e82-4bb2-b94b-d933afeebe23"/>
+    <ds:schemaRef ds:uri="af67ef0d-29db-4b47-be19-49750d2c5b46"/>
+  </ds:schemaRefs>
+</ds:datastoreItem>
 </file>
</xml_diff>

<commit_message>
Log voor sprint 2 ingevuld
</commit_message>
<xml_diff>
--- a/Documents/Log/Log_Misha.docx
+++ b/Documents/Log/Log_Misha.docx
@@ -1503,6 +1503,7 @@
         <w:rPr>
           <w:i/>
           <w:iCs/>
+          <w:noProof/>
         </w:rPr>
         <w:drawing>
           <wp:inline distT="0" distB="0" distL="0" distR="0" wp14:anchorId="7E59D148" wp14:editId="30567108">
@@ -1541,6 +1542,9 @@
         </w:drawing>
       </w:r>
       <w:r>
+        <w:rPr>
+          <w:noProof/>
+        </w:rPr>
         <w:drawing>
           <wp:inline distT="0" distB="0" distL="0" distR="0" wp14:anchorId="26C5805F" wp14:editId="0FCB0755">
             <wp:extent cx="1220460" cy="1303020"/>
@@ -1578,6 +1582,9 @@
         </w:drawing>
       </w:r>
       <w:r>
+        <w:rPr>
+          <w:noProof/>
+        </w:rPr>
         <w:drawing>
           <wp:inline distT="0" distB="0" distL="0" distR="0" wp14:anchorId="5D03D573" wp14:editId="42DD4481">
             <wp:extent cx="1199121" cy="1304925"/>
@@ -2063,7 +2070,173 @@
           <w:i/>
           <w:iCs/>
         </w:rPr>
-        <w:t>…</w:t>
+        <w:drawing>
+          <wp:inline distT="0" distB="0" distL="0" distR="0" wp14:anchorId="272549ED" wp14:editId="6E0BCB24">
+            <wp:extent cx="1265472" cy="997528"/>
+            <wp:effectExtent l="0" t="0" r="0" b="0"/>
+            <wp:docPr id="4" name="Picture 4"/>
+            <wp:cNvGraphicFramePr>
+              <a:graphicFrameLocks xmlns:a="http://schemas.openxmlformats.org/drawingml/2006/main" noChangeAspect="1"/>
+            </wp:cNvGraphicFramePr>
+            <a:graphic xmlns:a="http://schemas.openxmlformats.org/drawingml/2006/main">
+              <a:graphicData uri="http://schemas.openxmlformats.org/drawingml/2006/picture">
+                <pic:pic xmlns:pic="http://schemas.openxmlformats.org/drawingml/2006/picture">
+                  <pic:nvPicPr>
+                    <pic:cNvPr id="1" name=""/>
+                    <pic:cNvPicPr/>
+                  </pic:nvPicPr>
+                  <pic:blipFill>
+                    <a:blip r:embed="rId15"/>
+                    <a:stretch>
+                      <a:fillRect/>
+                    </a:stretch>
+                  </pic:blipFill>
+                  <pic:spPr>
+                    <a:xfrm>
+                      <a:off x="0" y="0"/>
+                      <a:ext cx="1278073" cy="1007461"/>
+                    </a:xfrm>
+                    <a:prstGeom prst="rect">
+                      <a:avLst/>
+                    </a:prstGeom>
+                  </pic:spPr>
+                </pic:pic>
+              </a:graphicData>
+            </a:graphic>
+          </wp:inline>
+        </w:drawing>
+      </w:r>
+      <w:r>
+        <w:rPr>
+          <w:b/>
+          <w:bCs/>
+        </w:rPr>
+        <w:drawing>
+          <wp:inline distT="0" distB="0" distL="0" distR="0" wp14:anchorId="4148D31B" wp14:editId="65BE4C08">
+            <wp:extent cx="1253836" cy="1048180"/>
+            <wp:effectExtent l="0" t="0" r="3810" b="0"/>
+            <wp:docPr id="5" name="Picture 5"/>
+            <wp:cNvGraphicFramePr>
+              <a:graphicFrameLocks xmlns:a="http://schemas.openxmlformats.org/drawingml/2006/main" noChangeAspect="1"/>
+            </wp:cNvGraphicFramePr>
+            <a:graphic xmlns:a="http://schemas.openxmlformats.org/drawingml/2006/main">
+              <a:graphicData uri="http://schemas.openxmlformats.org/drawingml/2006/picture">
+                <pic:pic xmlns:pic="http://schemas.openxmlformats.org/drawingml/2006/picture">
+                  <pic:nvPicPr>
+                    <pic:cNvPr id="1" name=""/>
+                    <pic:cNvPicPr/>
+                  </pic:nvPicPr>
+                  <pic:blipFill>
+                    <a:blip r:embed="rId16"/>
+                    <a:stretch>
+                      <a:fillRect/>
+                    </a:stretch>
+                  </pic:blipFill>
+                  <pic:spPr>
+                    <a:xfrm>
+                      <a:off x="0" y="0"/>
+                      <a:ext cx="1284836" cy="1074096"/>
+                    </a:xfrm>
+                    <a:prstGeom prst="rect">
+                      <a:avLst/>
+                    </a:prstGeom>
+                  </pic:spPr>
+                </pic:pic>
+              </a:graphicData>
+            </a:graphic>
+          </wp:inline>
+        </w:drawing>
+      </w:r>
+      <w:r>
+        <w:rPr>
+          <w:b/>
+          <w:bCs/>
+        </w:rPr>
+        <w:drawing>
+          <wp:inline distT="0" distB="0" distL="0" distR="0" wp14:anchorId="1B530A1A" wp14:editId="70152685">
+            <wp:extent cx="1572491" cy="1047309"/>
+            <wp:effectExtent l="0" t="0" r="8890" b="635"/>
+            <wp:docPr id="6" name="Picture 6"/>
+            <wp:cNvGraphicFramePr>
+              <a:graphicFrameLocks xmlns:a="http://schemas.openxmlformats.org/drawingml/2006/main" noChangeAspect="1"/>
+            </wp:cNvGraphicFramePr>
+            <a:graphic xmlns:a="http://schemas.openxmlformats.org/drawingml/2006/main">
+              <a:graphicData uri="http://schemas.openxmlformats.org/drawingml/2006/picture">
+                <pic:pic xmlns:pic="http://schemas.openxmlformats.org/drawingml/2006/picture">
+                  <pic:nvPicPr>
+                    <pic:cNvPr id="1" name=""/>
+                    <pic:cNvPicPr/>
+                  </pic:nvPicPr>
+                  <pic:blipFill>
+                    <a:blip r:embed="rId17"/>
+                    <a:stretch>
+                      <a:fillRect/>
+                    </a:stretch>
+                  </pic:blipFill>
+                  <pic:spPr>
+                    <a:xfrm>
+                      <a:off x="0" y="0"/>
+                      <a:ext cx="1597336" cy="1063856"/>
+                    </a:xfrm>
+                    <a:prstGeom prst="rect">
+                      <a:avLst/>
+                    </a:prstGeom>
+                  </pic:spPr>
+                </pic:pic>
+              </a:graphicData>
+            </a:graphic>
+          </wp:inline>
+        </w:drawing>
+      </w:r>
+      <w:r>
+        <w:rPr>
+          <w:b/>
+          <w:bCs/>
+        </w:rPr>
+        <w:drawing>
+          <wp:inline distT="0" distB="0" distL="0" distR="0" wp14:anchorId="6A350890" wp14:editId="2EB161EF">
+            <wp:extent cx="1392382" cy="1051111"/>
+            <wp:effectExtent l="0" t="0" r="0" b="0"/>
+            <wp:docPr id="7" name="Picture 7"/>
+            <wp:cNvGraphicFramePr>
+              <a:graphicFrameLocks xmlns:a="http://schemas.openxmlformats.org/drawingml/2006/main" noChangeAspect="1"/>
+            </wp:cNvGraphicFramePr>
+            <a:graphic xmlns:a="http://schemas.openxmlformats.org/drawingml/2006/main">
+              <a:graphicData uri="http://schemas.openxmlformats.org/drawingml/2006/picture">
+                <pic:pic xmlns:pic="http://schemas.openxmlformats.org/drawingml/2006/picture">
+                  <pic:nvPicPr>
+                    <pic:cNvPr id="1" name=""/>
+                    <pic:cNvPicPr/>
+                  </pic:nvPicPr>
+                  <pic:blipFill>
+                    <a:blip r:embed="rId18"/>
+                    <a:stretch>
+                      <a:fillRect/>
+                    </a:stretch>
+                  </pic:blipFill>
+                  <pic:spPr>
+                    <a:xfrm>
+                      <a:off x="0" y="0"/>
+                      <a:ext cx="1441758" cy="1088385"/>
+                    </a:xfrm>
+                    <a:prstGeom prst="rect">
+                      <a:avLst/>
+                    </a:prstGeom>
+                  </pic:spPr>
+                </pic:pic>
+              </a:graphicData>
+            </a:graphic>
+          </wp:inline>
+        </w:drawing>
+      </w:r>
+    </w:p>
+    <w:p>
+      <w:pPr>
+        <w:pStyle w:val="ListParagraph"/>
+        <w:ind w:left="360"/>
+      </w:pPr>
+      <w:r>
+        <w:t>Ik was afwezig op dinsdag, daarom heb ik geen StandUp van dinsdag.</w:t>
       </w:r>
       <w:r>
         <w:rPr>
@@ -2109,19 +2282,17 @@
         </w:rPr>
         <w:t xml:space="preserve"> bereikt? </w:t>
       </w:r>
-      <w:r>
-        <w:rPr>
-          <w:b/>
-          <w:bCs/>
-        </w:rPr>
-        <w:br/>
-      </w:r>
-      <w:r>
-        <w:rPr>
-          <w:i/>
-          <w:iCs/>
-        </w:rPr>
-        <w:t>…</w:t>
+    </w:p>
+    <w:p>
+      <w:pPr>
+        <w:pStyle w:val="ListParagraph"/>
+        <w:ind w:left="360"/>
+      </w:pPr>
+      <w:r>
+        <w:t>Ba</w:t>
+      </w:r>
+      <w:r>
+        <w:t>sis van de spel(Verdiepingen, lift en sellpoint) en upgrades van de verdiepingen.</w:t>
       </w:r>
       <w:r>
         <w:rPr>
@@ -2153,12 +2324,85 @@
         </w:rPr>
         <w:br/>
       </w:r>
-      <w:r>
-        <w:rPr>
-          <w:i/>
-          <w:iCs/>
-        </w:rPr>
-        <w:t>…</w:t>
+      <w:proofErr w:type="spellStart"/>
+      <w:r>
+        <w:rPr>
+          <w:i/>
+          <w:iCs/>
+          <w:lang w:val="en-US"/>
+        </w:rPr>
+        <w:t>Ik</w:t>
+      </w:r>
+      <w:proofErr w:type="spellEnd"/>
+      <w:r>
+        <w:rPr>
+          <w:i/>
+          <w:iCs/>
+          <w:lang w:val="en-US"/>
+        </w:rPr>
+        <w:t xml:space="preserve"> had error “</w:t>
+      </w:r>
+      <w:proofErr w:type="spellStart"/>
+      <w:r>
+        <w:rPr>
+          <w:i/>
+          <w:iCs/>
+          <w:lang w:val="en-US"/>
+        </w:rPr>
+        <w:t>GetName</w:t>
+      </w:r>
+      <w:proofErr w:type="spellEnd"/>
+      <w:r>
+        <w:rPr>
+          <w:i/>
+          <w:iCs/>
+          <w:lang w:val="en-US"/>
+        </w:rPr>
+        <w:t xml:space="preserve"> can be only called from a</w:t>
+      </w:r>
+      <w:r>
+        <w:rPr>
+          <w:i/>
+          <w:iCs/>
+          <w:lang w:val="en-US"/>
+        </w:rPr>
+        <w:t xml:space="preserve"> main thread”</w:t>
+      </w:r>
+      <w:r>
+        <w:rPr>
+          <w:i/>
+          <w:iCs/>
+          <w:lang w:val="en-US"/>
+        </w:rPr>
+        <w:t xml:space="preserve">.  </w:t>
+      </w:r>
+      <w:r>
+        <w:rPr>
+          <w:i/>
+          <w:iCs/>
+        </w:rPr>
+        <w:t xml:space="preserve">De problem </w:t>
+      </w:r>
+      <w:r>
+        <w:rPr>
+          <w:i/>
+          <w:iCs/>
+        </w:rPr>
+        <w:t>lag</w:t>
+      </w:r>
+      <w:r>
+        <w:rPr>
+          <w:i/>
+          <w:iCs/>
+        </w:rPr>
+        <w:t xml:space="preserve"> in mijn unity versi</w:t>
+      </w:r>
+      <w:r>
+        <w:rPr>
+          <w:i/>
+          <w:iCs/>
+        </w:rPr>
+        <w:t>e. Ik heb een nieuwe geinstaleerd en dat was de oplossing.</w:t>
       </w:r>
       <w:r>
         <w:rPr>
@@ -2195,14 +2439,7 @@
           <w:i/>
           <w:iCs/>
         </w:rPr>
-        <w:t>…</w:t>
-      </w:r>
-      <w:r>
-        <w:rPr>
-          <w:i/>
-          <w:iCs/>
-        </w:rPr>
-        <w:br/>
+        <w:t>Ik heb eerste keer met events in C# gewerkt.</w:t>
       </w:r>
     </w:p>
     <w:p>
@@ -2232,7 +2469,7 @@
           <w:i/>
           <w:iCs/>
         </w:rPr>
-        <w:t>…</w:t>
+        <w:t>Ik heb geen vragen.</w:t>
       </w:r>
       <w:r>
         <w:rPr>
@@ -2293,7 +2530,7 @@
           <w:i/>
           <w:iCs/>
         </w:rPr>
-        <w:t>…</w:t>
+        <w:t>Ik heb geen feedback.</w:t>
       </w:r>
       <w:r>
         <w:rPr>
@@ -2348,7 +2585,7 @@
           <w:i/>
           <w:iCs/>
         </w:rPr>
-        <w:t>…</w:t>
+        <w:t>Ik heb geen verbeterpunten.</w:t>
       </w:r>
       <w:r>
         <w:rPr>
@@ -2385,7 +2622,7 @@
           <w:i/>
           <w:iCs/>
         </w:rPr>
-        <w:t>…</w:t>
+        <w:t>Alles goed.</w:t>
       </w:r>
       <w:r>
         <w:rPr>
@@ -2440,7 +2677,7 @@
           <w:i/>
           <w:iCs/>
         </w:rPr>
-        <w:t>…</w:t>
+        <w:t>Upgrades voor lift toevoegen.</w:t>
       </w:r>
     </w:p>
     <w:p>
@@ -3357,9 +3594,9 @@
       </w:pPr>
     </w:p>
     <w:sectPr>
-      <w:footerReference w:type="default" r:id="rId15"/>
-      <w:headerReference w:type="first" r:id="rId16"/>
-      <w:footerReference w:type="first" r:id="rId17"/>
+      <w:footerReference w:type="default" r:id="rId19"/>
+      <w:headerReference w:type="first" r:id="rId20"/>
+      <w:footerReference w:type="first" r:id="rId21"/>
       <w:pgSz w:w="11906" w:h="16838"/>
       <w:pgMar w:top="1417" w:right="1417" w:bottom="1417" w:left="1417" w:header="708" w:footer="708" w:gutter="0"/>
       <w:cols w:space="708"/>
@@ -8914,19 +9151,18 @@
 </file>
 
 <file path=customXml/item1.xml><?xml version="1.0" encoding="utf-8"?>
-<b:Sources xmlns:b="http://schemas.openxmlformats.org/officeDocument/2006/bibliography" xmlns="http://schemas.openxmlformats.org/officeDocument/2006/bibliography" SelectedStyle="\APASixthEditionOfficeOnline.xsl" StyleName="APA" Version="6"/>
+<p:properties xmlns:p="http://schemas.microsoft.com/office/2006/metadata/properties" xmlns:xsi="http://www.w3.org/2001/XMLSchema-instance" xmlns:pc="http://schemas.microsoft.com/office/infopath/2007/PartnerControls">
+  <documentManagement>
+    <TaxCatchAll xmlns="008856c5-5e82-4bb2-b94b-d933afeebe23" xsi:nil="true"/>
+    <lcf76f155ced4ddcb4097134ff3c332f xmlns="af67ef0d-29db-4b47-be19-49750d2c5b46">
+      <Terms xmlns="http://schemas.microsoft.com/office/infopath/2007/PartnerControls"/>
+    </lcf76f155ced4ddcb4097134ff3c332f>
+    <ReferenceId xmlns="af67ef0d-29db-4b47-be19-49750d2c5b46" xsi:nil="true"/>
+  </documentManagement>
+</p:properties>
 </file>
 
 <file path=customXml/item2.xml><?xml version="1.0" encoding="utf-8"?>
-<?mso-contentType ?>
-<FormTemplates xmlns="http://schemas.microsoft.com/sharepoint/v3/contenttype/forms">
-  <Display>DocumentLibraryForm</Display>
-  <Edit>DocumentLibraryForm</Edit>
-  <New>DocumentLibraryForm</New>
-</FormTemplates>
-</file>
-
-<file path=customXml/item3.xml><?xml version="1.0" encoding="utf-8"?>
 <ct:contentTypeSchema xmlns:ct="http://schemas.microsoft.com/office/2006/metadata/contentType" xmlns:ma="http://schemas.microsoft.com/office/2006/metadata/properties/metaAttributes" ct:_="" ma:_="" ma:contentTypeName="Document" ma:contentTypeID="0x0101006C39DBBF652C2340BF53430F610DD865" ma:contentTypeVersion="11" ma:contentTypeDescription="Een nieuw document maken." ma:contentTypeScope="" ma:versionID="60db07fc097eb24813764849fe057c7f">
   <xsd:schema xmlns:xsd="http://www.w3.org/2001/XMLSchema" xmlns:xs="http://www.w3.org/2001/XMLSchema" xmlns:p="http://schemas.microsoft.com/office/2006/metadata/properties" xmlns:ns2="af67ef0d-29db-4b47-be19-49750d2c5b46" xmlns:ns3="008856c5-5e82-4bb2-b94b-d933afeebe23" targetNamespace="http://schemas.microsoft.com/office/2006/metadata/properties" ma:root="true" ma:fieldsID="cf84cc938520378e82474522eeb5760d" ns2:_="" ns3:_="">
     <xsd:import namespace="af67ef0d-29db-4b47-be19-49750d2c5b46"/>
@@ -9121,35 +9357,31 @@
 </ct:contentTypeSchema>
 </file>
 
+<file path=customXml/item3.xml><?xml version="1.0" encoding="utf-8"?>
+<?mso-contentType ?>
+<FormTemplates xmlns="http://schemas.microsoft.com/sharepoint/v3/contenttype/forms">
+  <Display>DocumentLibraryForm</Display>
+  <Edit>DocumentLibraryForm</Edit>
+  <New>DocumentLibraryForm</New>
+</FormTemplates>
+</file>
+
 <file path=customXml/item4.xml><?xml version="1.0" encoding="utf-8"?>
-<p:properties xmlns:p="http://schemas.microsoft.com/office/2006/metadata/properties" xmlns:xsi="http://www.w3.org/2001/XMLSchema-instance" xmlns:pc="http://schemas.microsoft.com/office/infopath/2007/PartnerControls">
-  <documentManagement>
-    <TaxCatchAll xmlns="008856c5-5e82-4bb2-b94b-d933afeebe23" xsi:nil="true"/>
-    <lcf76f155ced4ddcb4097134ff3c332f xmlns="af67ef0d-29db-4b47-be19-49750d2c5b46">
-      <Terms xmlns="http://schemas.microsoft.com/office/infopath/2007/PartnerControls"/>
-    </lcf76f155ced4ddcb4097134ff3c332f>
-    <ReferenceId xmlns="af67ef0d-29db-4b47-be19-49750d2c5b46" xsi:nil="true"/>
-  </documentManagement>
-</p:properties>
+<b:Sources xmlns:b="http://schemas.openxmlformats.org/officeDocument/2006/bibliography" xmlns="http://schemas.openxmlformats.org/officeDocument/2006/bibliography" SelectedStyle="\APASixthEditionOfficeOnline.xsl" StyleName="APA" Version="6"/>
 </file>
 
 <file path=customXml/itemProps1.xml><?xml version="1.0" encoding="utf-8"?>
-<ds:datastoreItem xmlns:ds="http://schemas.openxmlformats.org/officeDocument/2006/customXml" ds:itemID="{72B7D650-2FAA-4D72-B587-235E59E6AC26}">
+<ds:datastoreItem xmlns:ds="http://schemas.openxmlformats.org/officeDocument/2006/customXml" ds:itemID="{846B1C81-E993-40E7-BCC5-DA63F0CD945C}">
   <ds:schemaRefs>
-    <ds:schemaRef ds:uri="http://schemas.openxmlformats.org/officeDocument/2006/bibliography"/>
+    <ds:schemaRef ds:uri="http://schemas.microsoft.com/office/2006/metadata/properties"/>
+    <ds:schemaRef ds:uri="http://schemas.microsoft.com/office/infopath/2007/PartnerControls"/>
+    <ds:schemaRef ds:uri="008856c5-5e82-4bb2-b94b-d933afeebe23"/>
+    <ds:schemaRef ds:uri="af67ef0d-29db-4b47-be19-49750d2c5b46"/>
   </ds:schemaRefs>
 </ds:datastoreItem>
 </file>
 
 <file path=customXml/itemProps2.xml><?xml version="1.0" encoding="utf-8"?>
-<ds:datastoreItem xmlns:ds="http://schemas.openxmlformats.org/officeDocument/2006/customXml" ds:itemID="{C6916C6B-E06E-47CD-A094-BBBE44C5EA8C}">
-  <ds:schemaRefs>
-    <ds:schemaRef ds:uri="http://schemas.microsoft.com/sharepoint/v3/contenttype/forms"/>
-  </ds:schemaRefs>
-</ds:datastoreItem>
-</file>
-
-<file path=customXml/itemProps3.xml><?xml version="1.0" encoding="utf-8"?>
 <ds:datastoreItem xmlns:ds="http://schemas.openxmlformats.org/officeDocument/2006/customXml" ds:itemID="{05582040-8D66-419E-8845-E4115F9C6240}">
   <ds:schemaRefs>
     <ds:schemaRef ds:uri="http://schemas.microsoft.com/office/2006/metadata/contentType"/>
@@ -9168,13 +9400,18 @@
 </ds:datastoreItem>
 </file>
 
+<file path=customXml/itemProps3.xml><?xml version="1.0" encoding="utf-8"?>
+<ds:datastoreItem xmlns:ds="http://schemas.openxmlformats.org/officeDocument/2006/customXml" ds:itemID="{C6916C6B-E06E-47CD-A094-BBBE44C5EA8C}">
+  <ds:schemaRefs>
+    <ds:schemaRef ds:uri="http://schemas.microsoft.com/sharepoint/v3/contenttype/forms"/>
+  </ds:schemaRefs>
+</ds:datastoreItem>
+</file>
+
 <file path=customXml/itemProps4.xml><?xml version="1.0" encoding="utf-8"?>
-<ds:datastoreItem xmlns:ds="http://schemas.openxmlformats.org/officeDocument/2006/customXml" ds:itemID="{846B1C81-E993-40E7-BCC5-DA63F0CD945C}">
+<ds:datastoreItem xmlns:ds="http://schemas.openxmlformats.org/officeDocument/2006/customXml" ds:itemID="{72B7D650-2FAA-4D72-B587-235E59E6AC26}">
   <ds:schemaRefs>
-    <ds:schemaRef ds:uri="http://schemas.microsoft.com/office/2006/metadata/properties"/>
-    <ds:schemaRef ds:uri="http://schemas.microsoft.com/office/infopath/2007/PartnerControls"/>
-    <ds:schemaRef ds:uri="008856c5-5e82-4bb2-b94b-d933afeebe23"/>
-    <ds:schemaRef ds:uri="af67ef0d-29db-4b47-be19-49750d2c5b46"/>
+    <ds:schemaRef ds:uri="http://schemas.openxmlformats.org/officeDocument/2006/bibliography"/>
   </ds:schemaRefs>
 </ds:datastoreItem>
 </file>
</xml_diff>